<commit_message>
Commit 2 - docx edit
</commit_message>
<xml_diff>
--- a/Jackson_Steven_PSYR6003_Results.docx
+++ b/Jackson_Steven_PSYR6003_Results.docx
@@ -209,7 +209,21 @@
         <w:rPr>
           <w:rFonts w:ascii="Times New Roman" w:hAnsi="Times New Roman"/>
         </w:rPr>
-        <w:t>Participant data was collected using self-report forms: socially-prescribed perfectionism was collected using the</w:t>
+        <w:t xml:space="preserve">Participant data was collected using self-report forms: </w:t>
+      </w:r>
+      <w:proofErr w:type="gramStart"/>
+      <w:r>
+        <w:rPr>
+          <w:rFonts w:ascii="Times New Roman" w:hAnsi="Times New Roman"/>
+        </w:rPr>
+        <w:t>socially-prescribed</w:t>
+      </w:r>
+      <w:proofErr w:type="gramEnd"/>
+      <w:r>
+        <w:rPr>
+          <w:rFonts w:ascii="Times New Roman" w:hAnsi="Times New Roman"/>
+        </w:rPr>
+        <w:t xml:space="preserve"> perfectionism was collected using the</w:t>
       </w:r>
       <w:r>
         <w:rPr>
@@ -308,7 +322,23 @@
           <w:rFonts w:ascii="Times New Roman" w:hAnsi="Times New Roman"/>
           <w:kern w:val="0"/>
         </w:rPr>
-        <w:t xml:space="preserve">Missing values were removed using the na.omit function in base R. </w:t>
+        <w:t xml:space="preserve">Missing values were removed using the </w:t>
+      </w:r>
+      <w:proofErr w:type="gramStart"/>
+      <w:r>
+        <w:rPr>
+          <w:rFonts w:ascii="Times New Roman" w:hAnsi="Times New Roman"/>
+          <w:kern w:val="0"/>
+        </w:rPr>
+        <w:t>na.omit</w:t>
+      </w:r>
+      <w:proofErr w:type="gramEnd"/>
+      <w:r>
+        <w:rPr>
+          <w:rFonts w:ascii="Times New Roman" w:hAnsi="Times New Roman"/>
+          <w:kern w:val="0"/>
+        </w:rPr>
+        <w:t xml:space="preserve"> function in base R. </w:t>
       </w:r>
       <w:r>
         <w:rPr>
@@ -322,7 +352,23 @@
           <w:rFonts w:ascii="Times New Roman" w:hAnsi="Times New Roman"/>
           <w:kern w:val="0"/>
         </w:rPr>
-        <w:t xml:space="preserve">The conscientiousness item tipm.CONS2.3y was reverse coded so it could be combined with </w:t>
+        <w:t xml:space="preserve">The conscientiousness item </w:t>
+      </w:r>
+      <w:proofErr w:type="gramStart"/>
+      <w:r>
+        <w:rPr>
+          <w:rFonts w:ascii="Times New Roman" w:hAnsi="Times New Roman"/>
+          <w:kern w:val="0"/>
+        </w:rPr>
+        <w:t>tipm.CONS</w:t>
+      </w:r>
+      <w:proofErr w:type="gramEnd"/>
+      <w:r>
+        <w:rPr>
+          <w:rFonts w:ascii="Times New Roman" w:hAnsi="Times New Roman"/>
+          <w:kern w:val="0"/>
+        </w:rPr>
+        <w:t xml:space="preserve">2.3y was reverse coded so it could be combined with </w:t>
       </w:r>
       <w:r>
         <w:rPr>
@@ -336,7 +382,23 @@
           <w:rFonts w:ascii="Times New Roman" w:hAnsi="Times New Roman"/>
           <w:kern w:val="0"/>
         </w:rPr>
-        <w:t xml:space="preserve"> Next, the mean scores for socially-prescribed perfectionism, conscientiousness, and negative affect were calculated by finding the mean </w:t>
+        <w:t xml:space="preserve"> Next, the mean scores for </w:t>
+      </w:r>
+      <w:proofErr w:type="gramStart"/>
+      <w:r>
+        <w:rPr>
+          <w:rFonts w:ascii="Times New Roman" w:hAnsi="Times New Roman"/>
+          <w:kern w:val="0"/>
+        </w:rPr>
+        <w:t>socially-prescribed</w:t>
+      </w:r>
+      <w:proofErr w:type="gramEnd"/>
+      <w:r>
+        <w:rPr>
+          <w:rFonts w:ascii="Times New Roman" w:hAnsi="Times New Roman"/>
+          <w:kern w:val="0"/>
+        </w:rPr>
+        <w:t xml:space="preserve"> perfectionism, conscientiousness, and negative affect were calculated by finding the mean </w:t>
       </w:r>
       <w:r>
         <w:rPr>
@@ -433,21 +495,23 @@
           <w:rFonts w:ascii="Times New Roman" w:hAnsi="Times New Roman"/>
           <w:kern w:val="0"/>
         </w:rPr>
-        <w:t xml:space="preserve">Lastly, there are three possible outliers. While it would be possible to conduct a sensitivity </w:t>
-      </w:r>
-      <w:r>
-        <w:rPr>
-          <w:rFonts w:ascii="Times New Roman" w:hAnsi="Times New Roman"/>
-          <w:kern w:val="0"/>
-        </w:rPr>
-        <w:t>analysis</w:t>
-      </w:r>
-      <w:r>
-        <w:rPr>
-          <w:rFonts w:ascii="Times New Roman" w:hAnsi="Times New Roman"/>
-          <w:kern w:val="0"/>
-        </w:rPr>
-        <w:t xml:space="preserve"> to be sure, they do not look very far from the rest of the data, and </w:t>
+        <w:t xml:space="preserve">Lastly, there are three possible outliers. While it would be possible to conduct a sensitivity analysis to be sure, they do not look very far from the rest of the </w:t>
+      </w:r>
+      <w:proofErr w:type="gramStart"/>
+      <w:r>
+        <w:rPr>
+          <w:rFonts w:ascii="Times New Roman" w:hAnsi="Times New Roman"/>
+          <w:kern w:val="0"/>
+        </w:rPr>
+        <w:t>data, and</w:t>
+      </w:r>
+      <w:proofErr w:type="gramEnd"/>
+      <w:r>
+        <w:rPr>
+          <w:rFonts w:ascii="Times New Roman" w:hAnsi="Times New Roman"/>
+          <w:kern w:val="0"/>
+        </w:rPr>
+        <w:t xml:space="preserve"> </w:t>
       </w:r>
       <w:r>
         <w:rPr>
@@ -585,7 +649,7 @@
     </w:p>
     <w:tbl>
       <w:tblPr>
-        <w:tblW w:w="0" w:type="auto"/>
+        <w:tblW w:w="10679" w:type="dxa"/>
         <w:tblInd w:w="100" w:type="dxa"/>
         <w:tblLayout w:type="fixed"/>
         <w:tblCellMar>
@@ -595,20 +659,23 @@
         <w:tblLook w:val="0000" w:firstRow="0" w:lastRow="0" w:firstColumn="0" w:lastColumn="0" w:noHBand="0" w:noVBand="0"/>
       </w:tblPr>
       <w:tblGrid>
-        <w:gridCol w:w="1368"/>
-        <w:gridCol w:w="1368"/>
-        <w:gridCol w:w="1846"/>
-        <w:gridCol w:w="864"/>
-        <w:gridCol w:w="1368"/>
-        <w:gridCol w:w="864"/>
-        <w:gridCol w:w="1368"/>
-        <w:gridCol w:w="864"/>
-        <w:gridCol w:w="1779"/>
+        <w:gridCol w:w="1250"/>
+        <w:gridCol w:w="1250"/>
+        <w:gridCol w:w="1687"/>
+        <w:gridCol w:w="789"/>
+        <w:gridCol w:w="1250"/>
+        <w:gridCol w:w="789"/>
+        <w:gridCol w:w="1250"/>
+        <w:gridCol w:w="789"/>
+        <w:gridCol w:w="1625"/>
       </w:tblGrid>
       <w:tr>
-        <w:tc>
-          <w:tcPr>
-            <w:tcW w:w="1368" w:type="dxa"/>
+        <w:trPr>
+          <w:trHeight w:val="825"/>
+        </w:trPr>
+        <w:tc>
+          <w:tcPr>
+            <w:tcW w:w="1250" w:type="dxa"/>
             <w:tcBorders>
               <w:top w:val="single" w:sz="6" w:space="0" w:color="auto"/>
               <w:left w:val="nil"/>
@@ -641,7 +708,7 @@
         </w:tc>
         <w:tc>
           <w:tcPr>
-            <w:tcW w:w="1368" w:type="dxa"/>
+            <w:tcW w:w="1250" w:type="dxa"/>
             <w:tcBorders>
               <w:top w:val="single" w:sz="6" w:space="0" w:color="auto"/>
               <w:left w:val="nil"/>
@@ -676,7 +743,7 @@
         </w:tc>
         <w:tc>
           <w:tcPr>
-            <w:tcW w:w="1846" w:type="dxa"/>
+            <w:tcW w:w="1687" w:type="dxa"/>
             <w:tcBorders>
               <w:top w:val="single" w:sz="6" w:space="0" w:color="auto"/>
               <w:left w:val="nil"/>
@@ -753,7 +820,7 @@
         </w:tc>
         <w:tc>
           <w:tcPr>
-            <w:tcW w:w="864" w:type="dxa"/>
+            <w:tcW w:w="789" w:type="dxa"/>
             <w:tcBorders>
               <w:top w:val="single" w:sz="6" w:space="0" w:color="auto"/>
               <w:left w:val="nil"/>
@@ -788,7 +855,7 @@
         </w:tc>
         <w:tc>
           <w:tcPr>
-            <w:tcW w:w="1368" w:type="dxa"/>
+            <w:tcW w:w="1250" w:type="dxa"/>
             <w:tcBorders>
               <w:top w:val="single" w:sz="6" w:space="0" w:color="auto"/>
               <w:left w:val="nil"/>
@@ -865,7 +932,7 @@
         </w:tc>
         <w:tc>
           <w:tcPr>
-            <w:tcW w:w="864" w:type="dxa"/>
+            <w:tcW w:w="789" w:type="dxa"/>
             <w:tcBorders>
               <w:top w:val="single" w:sz="6" w:space="0" w:color="auto"/>
               <w:left w:val="nil"/>
@@ -910,7 +977,7 @@
         </w:tc>
         <w:tc>
           <w:tcPr>
-            <w:tcW w:w="1368" w:type="dxa"/>
+            <w:tcW w:w="1250" w:type="dxa"/>
             <w:tcBorders>
               <w:top w:val="single" w:sz="6" w:space="0" w:color="auto"/>
               <w:left w:val="nil"/>
@@ -997,7 +1064,7 @@
         </w:tc>
         <w:tc>
           <w:tcPr>
-            <w:tcW w:w="864" w:type="dxa"/>
+            <w:tcW w:w="789" w:type="dxa"/>
             <w:tcBorders>
               <w:top w:val="single" w:sz="6" w:space="0" w:color="auto"/>
               <w:left w:val="nil"/>
@@ -1032,7 +1099,7 @@
         </w:tc>
         <w:tc>
           <w:tcPr>
-            <w:tcW w:w="1779" w:type="dxa"/>
+            <w:tcW w:w="1625" w:type="dxa"/>
             <w:tcBorders>
               <w:top w:val="single" w:sz="6" w:space="0" w:color="auto"/>
               <w:left w:val="nil"/>
@@ -1065,9 +1132,12 @@
         </w:tc>
       </w:tr>
       <w:tr>
-        <w:tc>
-          <w:tcPr>
-            <w:tcW w:w="1368" w:type="dxa"/>
+        <w:trPr>
+          <w:trHeight w:val="285"/>
+        </w:trPr>
+        <w:tc>
+          <w:tcPr>
+            <w:tcW w:w="1250" w:type="dxa"/>
             <w:tcBorders>
               <w:top w:val="single" w:sz="6" w:space="0" w:color="auto"/>
               <w:left w:val="nil"/>
@@ -1100,7 +1170,7 @@
         </w:tc>
         <w:tc>
           <w:tcPr>
-            <w:tcW w:w="1368" w:type="dxa"/>
+            <w:tcW w:w="1250" w:type="dxa"/>
             <w:tcBorders>
               <w:top w:val="single" w:sz="6" w:space="0" w:color="auto"/>
               <w:left w:val="nil"/>
@@ -1135,7 +1205,7 @@
         </w:tc>
         <w:tc>
           <w:tcPr>
-            <w:tcW w:w="1846" w:type="dxa"/>
+            <w:tcW w:w="1687" w:type="dxa"/>
             <w:tcBorders>
               <w:top w:val="single" w:sz="6" w:space="0" w:color="auto"/>
               <w:left w:val="nil"/>
@@ -1170,7 +1240,7 @@
         </w:tc>
         <w:tc>
           <w:tcPr>
-            <w:tcW w:w="864" w:type="dxa"/>
+            <w:tcW w:w="789" w:type="dxa"/>
             <w:tcBorders>
               <w:top w:val="single" w:sz="6" w:space="0" w:color="auto"/>
               <w:left w:val="nil"/>
@@ -1198,7 +1268,7 @@
         </w:tc>
         <w:tc>
           <w:tcPr>
-            <w:tcW w:w="1368" w:type="dxa"/>
+            <w:tcW w:w="1250" w:type="dxa"/>
             <w:tcBorders>
               <w:top w:val="single" w:sz="6" w:space="0" w:color="auto"/>
               <w:left w:val="nil"/>
@@ -1226,7 +1296,7 @@
         </w:tc>
         <w:tc>
           <w:tcPr>
-            <w:tcW w:w="864" w:type="dxa"/>
+            <w:tcW w:w="789" w:type="dxa"/>
             <w:tcBorders>
               <w:top w:val="single" w:sz="6" w:space="0" w:color="auto"/>
               <w:left w:val="nil"/>
@@ -1254,7 +1324,7 @@
         </w:tc>
         <w:tc>
           <w:tcPr>
-            <w:tcW w:w="1368" w:type="dxa"/>
+            <w:tcW w:w="1250" w:type="dxa"/>
             <w:tcBorders>
               <w:top w:val="single" w:sz="6" w:space="0" w:color="auto"/>
               <w:left w:val="nil"/>
@@ -1282,7 +1352,7 @@
         </w:tc>
         <w:tc>
           <w:tcPr>
-            <w:tcW w:w="864" w:type="dxa"/>
+            <w:tcW w:w="789" w:type="dxa"/>
             <w:tcBorders>
               <w:top w:val="single" w:sz="6" w:space="0" w:color="auto"/>
               <w:left w:val="nil"/>
@@ -1310,7 +1380,7 @@
         </w:tc>
         <w:tc>
           <w:tcPr>
-            <w:tcW w:w="1779" w:type="dxa"/>
+            <w:tcW w:w="1625" w:type="dxa"/>
             <w:tcBorders>
               <w:top w:val="single" w:sz="6" w:space="0" w:color="auto"/>
               <w:left w:val="nil"/>
@@ -1338,9 +1408,12 @@
         </w:tc>
       </w:tr>
       <w:tr>
-        <w:tc>
-          <w:tcPr>
-            <w:tcW w:w="1368" w:type="dxa"/>
+        <w:trPr>
+          <w:trHeight w:val="540"/>
+        </w:trPr>
+        <w:tc>
+          <w:tcPr>
+            <w:tcW w:w="1250" w:type="dxa"/>
             <w:tcBorders>
               <w:top w:val="nil"/>
               <w:left w:val="nil"/>
@@ -1373,7 +1446,7 @@
         </w:tc>
         <w:tc>
           <w:tcPr>
-            <w:tcW w:w="1368" w:type="dxa"/>
+            <w:tcW w:w="1250" w:type="dxa"/>
             <w:tcBorders>
               <w:top w:val="nil"/>
               <w:left w:val="nil"/>
@@ -1408,7 +1481,7 @@
         </w:tc>
         <w:tc>
           <w:tcPr>
-            <w:tcW w:w="1846" w:type="dxa"/>
+            <w:tcW w:w="1687" w:type="dxa"/>
             <w:tcBorders>
               <w:top w:val="nil"/>
               <w:left w:val="nil"/>
@@ -1443,7 +1516,7 @@
         </w:tc>
         <w:tc>
           <w:tcPr>
-            <w:tcW w:w="864" w:type="dxa"/>
+            <w:tcW w:w="789" w:type="dxa"/>
             <w:tcBorders>
               <w:top w:val="nil"/>
               <w:left w:val="nil"/>
@@ -1478,7 +1551,7 @@
         </w:tc>
         <w:tc>
           <w:tcPr>
-            <w:tcW w:w="1368" w:type="dxa"/>
+            <w:tcW w:w="1250" w:type="dxa"/>
             <w:tcBorders>
               <w:top w:val="nil"/>
               <w:left w:val="nil"/>
@@ -1513,7 +1586,7 @@
         </w:tc>
         <w:tc>
           <w:tcPr>
-            <w:tcW w:w="864" w:type="dxa"/>
+            <w:tcW w:w="789" w:type="dxa"/>
             <w:tcBorders>
               <w:top w:val="nil"/>
               <w:left w:val="nil"/>
@@ -1548,7 +1621,7 @@
         </w:tc>
         <w:tc>
           <w:tcPr>
-            <w:tcW w:w="1368" w:type="dxa"/>
+            <w:tcW w:w="1250" w:type="dxa"/>
             <w:tcBorders>
               <w:top w:val="nil"/>
               <w:left w:val="nil"/>
@@ -1583,7 +1656,7 @@
         </w:tc>
         <w:tc>
           <w:tcPr>
-            <w:tcW w:w="864" w:type="dxa"/>
+            <w:tcW w:w="789" w:type="dxa"/>
             <w:tcBorders>
               <w:top w:val="nil"/>
               <w:left w:val="nil"/>
@@ -1618,7 +1691,7 @@
         </w:tc>
         <w:tc>
           <w:tcPr>
-            <w:tcW w:w="1779" w:type="dxa"/>
+            <w:tcW w:w="1625" w:type="dxa"/>
             <w:tcBorders>
               <w:top w:val="nil"/>
               <w:left w:val="nil"/>
@@ -1646,9 +1719,12 @@
         </w:tc>
       </w:tr>
       <w:tr>
-        <w:tc>
-          <w:tcPr>
-            <w:tcW w:w="1368" w:type="dxa"/>
+        <w:trPr>
+          <w:trHeight w:val="555"/>
+        </w:trPr>
+        <w:tc>
+          <w:tcPr>
+            <w:tcW w:w="1250" w:type="dxa"/>
             <w:tcBorders>
               <w:top w:val="nil"/>
               <w:left w:val="nil"/>
@@ -1681,7 +1757,7 @@
         </w:tc>
         <w:tc>
           <w:tcPr>
-            <w:tcW w:w="1368" w:type="dxa"/>
+            <w:tcW w:w="1250" w:type="dxa"/>
             <w:tcBorders>
               <w:top w:val="nil"/>
               <w:left w:val="nil"/>
@@ -1716,7 +1792,7 @@
         </w:tc>
         <w:tc>
           <w:tcPr>
-            <w:tcW w:w="1846" w:type="dxa"/>
+            <w:tcW w:w="1687" w:type="dxa"/>
             <w:tcBorders>
               <w:top w:val="nil"/>
               <w:left w:val="nil"/>
@@ -1751,7 +1827,7 @@
         </w:tc>
         <w:tc>
           <w:tcPr>
-            <w:tcW w:w="864" w:type="dxa"/>
+            <w:tcW w:w="789" w:type="dxa"/>
             <w:tcBorders>
               <w:top w:val="nil"/>
               <w:left w:val="nil"/>
@@ -1786,7 +1862,7 @@
         </w:tc>
         <w:tc>
           <w:tcPr>
-            <w:tcW w:w="1368" w:type="dxa"/>
+            <w:tcW w:w="1250" w:type="dxa"/>
             <w:tcBorders>
               <w:top w:val="nil"/>
               <w:left w:val="nil"/>
@@ -1821,7 +1897,7 @@
         </w:tc>
         <w:tc>
           <w:tcPr>
-            <w:tcW w:w="864" w:type="dxa"/>
+            <w:tcW w:w="789" w:type="dxa"/>
             <w:tcBorders>
               <w:top w:val="nil"/>
               <w:left w:val="nil"/>
@@ -1856,7 +1932,7 @@
         </w:tc>
         <w:tc>
           <w:tcPr>
-            <w:tcW w:w="1368" w:type="dxa"/>
+            <w:tcW w:w="1250" w:type="dxa"/>
             <w:tcBorders>
               <w:top w:val="nil"/>
               <w:left w:val="nil"/>
@@ -1891,7 +1967,7 @@
         </w:tc>
         <w:tc>
           <w:tcPr>
-            <w:tcW w:w="864" w:type="dxa"/>
+            <w:tcW w:w="789" w:type="dxa"/>
             <w:tcBorders>
               <w:top w:val="nil"/>
               <w:left w:val="nil"/>
@@ -1926,7 +2002,7 @@
         </w:tc>
         <w:tc>
           <w:tcPr>
-            <w:tcW w:w="1779" w:type="dxa"/>
+            <w:tcW w:w="1625" w:type="dxa"/>
             <w:tcBorders>
               <w:top w:val="nil"/>
               <w:left w:val="nil"/>
@@ -1954,9 +2030,12 @@
         </w:tc>
       </w:tr>
       <w:tr>
-        <w:tc>
-          <w:tcPr>
-            <w:tcW w:w="1368" w:type="dxa"/>
+        <w:trPr>
+          <w:trHeight w:val="555"/>
+        </w:trPr>
+        <w:tc>
+          <w:tcPr>
+            <w:tcW w:w="1250" w:type="dxa"/>
             <w:tcBorders>
               <w:top w:val="nil"/>
               <w:left w:val="nil"/>
@@ -1989,7 +2068,7 @@
         </w:tc>
         <w:tc>
           <w:tcPr>
-            <w:tcW w:w="1368" w:type="dxa"/>
+            <w:tcW w:w="1250" w:type="dxa"/>
             <w:tcBorders>
               <w:top w:val="nil"/>
               <w:left w:val="nil"/>
@@ -2024,7 +2103,7 @@
         </w:tc>
         <w:tc>
           <w:tcPr>
-            <w:tcW w:w="1846" w:type="dxa"/>
+            <w:tcW w:w="1687" w:type="dxa"/>
             <w:tcBorders>
               <w:top w:val="nil"/>
               <w:left w:val="nil"/>
@@ -2059,7 +2138,7 @@
         </w:tc>
         <w:tc>
           <w:tcPr>
-            <w:tcW w:w="864" w:type="dxa"/>
+            <w:tcW w:w="789" w:type="dxa"/>
             <w:tcBorders>
               <w:top w:val="nil"/>
               <w:left w:val="nil"/>
@@ -2094,7 +2173,7 @@
         </w:tc>
         <w:tc>
           <w:tcPr>
-            <w:tcW w:w="1368" w:type="dxa"/>
+            <w:tcW w:w="1250" w:type="dxa"/>
             <w:tcBorders>
               <w:top w:val="nil"/>
               <w:left w:val="nil"/>
@@ -2129,7 +2208,7 @@
         </w:tc>
         <w:tc>
           <w:tcPr>
-            <w:tcW w:w="864" w:type="dxa"/>
+            <w:tcW w:w="789" w:type="dxa"/>
             <w:tcBorders>
               <w:top w:val="nil"/>
               <w:left w:val="nil"/>
@@ -2164,7 +2243,7 @@
         </w:tc>
         <w:tc>
           <w:tcPr>
-            <w:tcW w:w="1368" w:type="dxa"/>
+            <w:tcW w:w="1250" w:type="dxa"/>
             <w:tcBorders>
               <w:top w:val="nil"/>
               <w:left w:val="nil"/>
@@ -2199,7 +2278,7 @@
         </w:tc>
         <w:tc>
           <w:tcPr>
-            <w:tcW w:w="864" w:type="dxa"/>
+            <w:tcW w:w="789" w:type="dxa"/>
             <w:tcBorders>
               <w:top w:val="nil"/>
               <w:left w:val="nil"/>
@@ -2234,7 +2313,7 @@
         </w:tc>
         <w:tc>
           <w:tcPr>
-            <w:tcW w:w="1779" w:type="dxa"/>
+            <w:tcW w:w="1625" w:type="dxa"/>
             <w:tcBorders>
               <w:top w:val="nil"/>
               <w:left w:val="nil"/>
@@ -2262,9 +2341,12 @@
         </w:tc>
       </w:tr>
       <w:tr>
-        <w:tc>
-          <w:tcPr>
-            <w:tcW w:w="1368" w:type="dxa"/>
+        <w:trPr>
+          <w:trHeight w:val="270"/>
+        </w:trPr>
+        <w:tc>
+          <w:tcPr>
+            <w:tcW w:w="1250" w:type="dxa"/>
             <w:tcBorders>
               <w:top w:val="nil"/>
               <w:left w:val="nil"/>
@@ -2290,7 +2372,7 @@
         </w:tc>
         <w:tc>
           <w:tcPr>
-            <w:tcW w:w="1368" w:type="dxa"/>
+            <w:tcW w:w="1250" w:type="dxa"/>
             <w:tcBorders>
               <w:top w:val="nil"/>
               <w:left w:val="nil"/>
@@ -2318,7 +2400,7 @@
         </w:tc>
         <w:tc>
           <w:tcPr>
-            <w:tcW w:w="1846" w:type="dxa"/>
+            <w:tcW w:w="1687" w:type="dxa"/>
             <w:tcBorders>
               <w:top w:val="nil"/>
               <w:left w:val="nil"/>
@@ -2346,7 +2428,7 @@
         </w:tc>
         <w:tc>
           <w:tcPr>
-            <w:tcW w:w="864" w:type="dxa"/>
+            <w:tcW w:w="789" w:type="dxa"/>
             <w:tcBorders>
               <w:top w:val="nil"/>
               <w:left w:val="nil"/>
@@ -2374,7 +2456,7 @@
         </w:tc>
         <w:tc>
           <w:tcPr>
-            <w:tcW w:w="1368" w:type="dxa"/>
+            <w:tcW w:w="1250" w:type="dxa"/>
             <w:tcBorders>
               <w:top w:val="nil"/>
               <w:left w:val="nil"/>
@@ -2402,7 +2484,7 @@
         </w:tc>
         <w:tc>
           <w:tcPr>
-            <w:tcW w:w="864" w:type="dxa"/>
+            <w:tcW w:w="789" w:type="dxa"/>
             <w:tcBorders>
               <w:top w:val="nil"/>
               <w:left w:val="nil"/>
@@ -2430,7 +2512,7 @@
         </w:tc>
         <w:tc>
           <w:tcPr>
-            <w:tcW w:w="1368" w:type="dxa"/>
+            <w:tcW w:w="1250" w:type="dxa"/>
             <w:tcBorders>
               <w:top w:val="nil"/>
               <w:left w:val="nil"/>
@@ -2458,7 +2540,7 @@
         </w:tc>
         <w:tc>
           <w:tcPr>
-            <w:tcW w:w="864" w:type="dxa"/>
+            <w:tcW w:w="789" w:type="dxa"/>
             <w:tcBorders>
               <w:top w:val="nil"/>
               <w:left w:val="nil"/>
@@ -2486,7 +2568,7 @@
         </w:tc>
         <w:tc>
           <w:tcPr>
-            <w:tcW w:w="1779" w:type="dxa"/>
+            <w:tcW w:w="1625" w:type="dxa"/>
             <w:tcBorders>
               <w:top w:val="nil"/>
               <w:left w:val="nil"/>
@@ -2540,9 +2622,12 @@
         </w:tc>
       </w:tr>
       <w:tr>
-        <w:tc>
-          <w:tcPr>
-            <w:tcW w:w="1368" w:type="dxa"/>
+        <w:trPr>
+          <w:trHeight w:val="285"/>
+        </w:trPr>
+        <w:tc>
+          <w:tcPr>
+            <w:tcW w:w="1250" w:type="dxa"/>
             <w:tcBorders>
               <w:top w:val="nil"/>
               <w:left w:val="nil"/>
@@ -2568,7 +2653,7 @@
         </w:tc>
         <w:tc>
           <w:tcPr>
-            <w:tcW w:w="1368" w:type="dxa"/>
+            <w:tcW w:w="1250" w:type="dxa"/>
             <w:tcBorders>
               <w:top w:val="nil"/>
               <w:left w:val="nil"/>
@@ -2596,7 +2681,7 @@
         </w:tc>
         <w:tc>
           <w:tcPr>
-            <w:tcW w:w="1846" w:type="dxa"/>
+            <w:tcW w:w="1687" w:type="dxa"/>
             <w:tcBorders>
               <w:top w:val="nil"/>
               <w:left w:val="nil"/>
@@ -2624,7 +2709,7 @@
         </w:tc>
         <w:tc>
           <w:tcPr>
-            <w:tcW w:w="864" w:type="dxa"/>
+            <w:tcW w:w="789" w:type="dxa"/>
             <w:tcBorders>
               <w:top w:val="nil"/>
               <w:left w:val="nil"/>
@@ -2652,7 +2737,7 @@
         </w:tc>
         <w:tc>
           <w:tcPr>
-            <w:tcW w:w="1368" w:type="dxa"/>
+            <w:tcW w:w="1250" w:type="dxa"/>
             <w:tcBorders>
               <w:top w:val="nil"/>
               <w:left w:val="nil"/>
@@ -2680,7 +2765,7 @@
         </w:tc>
         <w:tc>
           <w:tcPr>
-            <w:tcW w:w="864" w:type="dxa"/>
+            <w:tcW w:w="789" w:type="dxa"/>
             <w:tcBorders>
               <w:top w:val="nil"/>
               <w:left w:val="nil"/>
@@ -2708,7 +2793,7 @@
         </w:tc>
         <w:tc>
           <w:tcPr>
-            <w:tcW w:w="1368" w:type="dxa"/>
+            <w:tcW w:w="1250" w:type="dxa"/>
             <w:tcBorders>
               <w:top w:val="nil"/>
               <w:left w:val="nil"/>
@@ -2736,7 +2821,7 @@
         </w:tc>
         <w:tc>
           <w:tcPr>
-            <w:tcW w:w="864" w:type="dxa"/>
+            <w:tcW w:w="789" w:type="dxa"/>
             <w:tcBorders>
               <w:top w:val="nil"/>
               <w:left w:val="nil"/>
@@ -2764,7 +2849,7 @@
         </w:tc>
         <w:tc>
           <w:tcPr>
-            <w:tcW w:w="1779" w:type="dxa"/>
+            <w:tcW w:w="1625" w:type="dxa"/>
             <w:tcBorders>
               <w:top w:val="nil"/>
               <w:left w:val="nil"/>
@@ -2793,15 +2878,34 @@
                 <w:rFonts w:ascii="Times New Roman" w:hAnsi="Times New Roman"/>
                 <w:kern w:val="0"/>
               </w:rPr>
-              <w:t>95% CI[.13,.37]</w:t>
+              <w:t xml:space="preserve">95% </w:t>
+            </w:r>
+            <w:proofErr w:type="gramStart"/>
+            <w:r>
+              <w:rPr>
+                <w:rFonts w:ascii="Times New Roman" w:hAnsi="Times New Roman"/>
+                <w:kern w:val="0"/>
+              </w:rPr>
+              <w:t>CI[</w:t>
+            </w:r>
+            <w:proofErr w:type="gramEnd"/>
+            <w:r>
+              <w:rPr>
+                <w:rFonts w:ascii="Times New Roman" w:hAnsi="Times New Roman"/>
+                <w:kern w:val="0"/>
+              </w:rPr>
+              <w:t>.13,.37]</w:t>
             </w:r>
           </w:p>
         </w:tc>
       </w:tr>
       <w:tr>
-        <w:tc>
-          <w:tcPr>
-            <w:tcW w:w="1368" w:type="dxa"/>
+        <w:trPr>
+          <w:trHeight w:val="270"/>
+        </w:trPr>
+        <w:tc>
+          <w:tcPr>
+            <w:tcW w:w="1250" w:type="dxa"/>
             <w:tcBorders>
               <w:top w:val="nil"/>
               <w:left w:val="nil"/>
@@ -2827,7 +2931,7 @@
         </w:tc>
         <w:tc>
           <w:tcPr>
-            <w:tcW w:w="1368" w:type="dxa"/>
+            <w:tcW w:w="1250" w:type="dxa"/>
             <w:tcBorders>
               <w:top w:val="nil"/>
               <w:left w:val="nil"/>
@@ -2855,7 +2959,7 @@
         </w:tc>
         <w:tc>
           <w:tcPr>
-            <w:tcW w:w="1846" w:type="dxa"/>
+            <w:tcW w:w="1687" w:type="dxa"/>
             <w:tcBorders>
               <w:top w:val="nil"/>
               <w:left w:val="nil"/>
@@ -2883,7 +2987,7 @@
         </w:tc>
         <w:tc>
           <w:tcPr>
-            <w:tcW w:w="864" w:type="dxa"/>
+            <w:tcW w:w="789" w:type="dxa"/>
             <w:tcBorders>
               <w:top w:val="nil"/>
               <w:left w:val="nil"/>
@@ -2911,7 +3015,7 @@
         </w:tc>
         <w:tc>
           <w:tcPr>
-            <w:tcW w:w="1368" w:type="dxa"/>
+            <w:tcW w:w="1250" w:type="dxa"/>
             <w:tcBorders>
               <w:top w:val="nil"/>
               <w:left w:val="nil"/>
@@ -2939,7 +3043,7 @@
         </w:tc>
         <w:tc>
           <w:tcPr>
-            <w:tcW w:w="864" w:type="dxa"/>
+            <w:tcW w:w="789" w:type="dxa"/>
             <w:tcBorders>
               <w:top w:val="nil"/>
               <w:left w:val="nil"/>
@@ -2967,7 +3071,7 @@
         </w:tc>
         <w:tc>
           <w:tcPr>
-            <w:tcW w:w="1368" w:type="dxa"/>
+            <w:tcW w:w="1250" w:type="dxa"/>
             <w:tcBorders>
               <w:top w:val="nil"/>
               <w:left w:val="nil"/>
@@ -2995,7 +3099,7 @@
         </w:tc>
         <w:tc>
           <w:tcPr>
-            <w:tcW w:w="864" w:type="dxa"/>
+            <w:tcW w:w="789" w:type="dxa"/>
             <w:tcBorders>
               <w:top w:val="nil"/>
               <w:left w:val="nil"/>
@@ -3023,7 +3127,7 @@
         </w:tc>
         <w:tc>
           <w:tcPr>
-            <w:tcW w:w="1779" w:type="dxa"/>
+            <w:tcW w:w="1625" w:type="dxa"/>
             <w:tcBorders>
               <w:top w:val="nil"/>
               <w:left w:val="nil"/>
@@ -6146,7 +6250,23 @@
           <w:rFonts w:ascii="Times New Roman" w:hAnsi="Times New Roman"/>
           <w:kern w:val="0"/>
         </w:rPr>
-        <w:t xml:space="preserve"> are used to represent mean and standard deviation, respectively. Values in square brackets indicate the 95% confidence interval for each correlation. The confidence interval is a plausible range of population correlations that could have caused the sample correlation (Cumming, 2014). * indicates </w:t>
+        <w:t xml:space="preserve"> are used to represent mean and standard deviation, respectively. Values in square brackets indicate the 95% confidence interval for each correlation. The confidence interval is a plausible range of population correlations that could have caused the sample correlation (Cumming, 2014). * </w:t>
+      </w:r>
+      <w:proofErr w:type="gramStart"/>
+      <w:r>
+        <w:rPr>
+          <w:rFonts w:ascii="Times New Roman" w:hAnsi="Times New Roman"/>
+          <w:kern w:val="0"/>
+        </w:rPr>
+        <w:t>indicates</w:t>
+      </w:r>
+      <w:proofErr w:type="gramEnd"/>
+      <w:r>
+        <w:rPr>
+          <w:rFonts w:ascii="Times New Roman" w:hAnsi="Times New Roman"/>
+          <w:kern w:val="0"/>
+        </w:rPr>
+        <w:t xml:space="preserve"> </w:t>
       </w:r>
       <w:r>
         <w:rPr>
@@ -6219,7 +6339,23 @@
           <w:rFonts w:ascii="Times New Roman" w:hAnsi="Times New Roman"/>
           <w:kern w:val="0"/>
         </w:rPr>
-        <w:t>The full model has a lower AIC and BIC, as well as a Bayes Factor of over 100, indicating that it is 'decisively' a much better fit than the reduced model. Thus, we can conclude that H2 is confirmed, and socially-prescribed perfectionism is a reliable predictor of negative affect over and above sex and conscientiousness. Table 3 below summarizes the comparison between the reduced and full models.</w:t>
+        <w:t xml:space="preserve">The full model has a lower AIC and BIC, as well as a Bayes Factor of over 100, indicating that it is 'decisively' a much better fit than the reduced model. Thus, we can conclude that H2 is confirmed, and </w:t>
+      </w:r>
+      <w:proofErr w:type="gramStart"/>
+      <w:r>
+        <w:rPr>
+          <w:rFonts w:ascii="Times New Roman" w:hAnsi="Times New Roman"/>
+          <w:kern w:val="0"/>
+        </w:rPr>
+        <w:t>socially-prescribed</w:t>
+      </w:r>
+      <w:proofErr w:type="gramEnd"/>
+      <w:r>
+        <w:rPr>
+          <w:rFonts w:ascii="Times New Roman" w:hAnsi="Times New Roman"/>
+          <w:kern w:val="0"/>
+        </w:rPr>
+        <w:t xml:space="preserve"> perfectionism is a reliable predictor of negative affect over and above sex and conscientiousness. Table 3 below summarizes the comparison between the reduced and full models.</w:t>
       </w:r>
     </w:p>
     <w:p>
@@ -8379,7 +8515,23 @@
                 <w:rFonts w:ascii="Times New Roman" w:hAnsi="Times New Roman"/>
                 <w:kern w:val="0"/>
               </w:rPr>
-              <w:t>95% CI[.07,.29]</w:t>
+              <w:t xml:space="preserve">95% </w:t>
+            </w:r>
+            <w:proofErr w:type="gramStart"/>
+            <w:r>
+              <w:rPr>
+                <w:rFonts w:ascii="Times New Roman" w:hAnsi="Times New Roman"/>
+                <w:kern w:val="0"/>
+              </w:rPr>
+              <w:t>CI[</w:t>
+            </w:r>
+            <w:proofErr w:type="gramEnd"/>
+            <w:r>
+              <w:rPr>
+                <w:rFonts w:ascii="Times New Roman" w:hAnsi="Times New Roman"/>
+                <w:kern w:val="0"/>
+              </w:rPr>
+              <w:t>.07,.29]</w:t>
             </w:r>
           </w:p>
         </w:tc>
@@ -10615,7 +10767,23 @@
                 <w:rFonts w:ascii="Times New Roman" w:hAnsi="Times New Roman"/>
                 <w:kern w:val="0"/>
               </w:rPr>
-              <w:t>95% CI[.13,.37]</w:t>
+              <w:t xml:space="preserve">95% </w:t>
+            </w:r>
+            <w:proofErr w:type="gramStart"/>
+            <w:r>
+              <w:rPr>
+                <w:rFonts w:ascii="Times New Roman" w:hAnsi="Times New Roman"/>
+                <w:kern w:val="0"/>
+              </w:rPr>
+              <w:t>CI[</w:t>
+            </w:r>
+            <w:proofErr w:type="gramEnd"/>
+            <w:r>
+              <w:rPr>
+                <w:rFonts w:ascii="Times New Roman" w:hAnsi="Times New Roman"/>
+                <w:kern w:val="0"/>
+              </w:rPr>
+              <w:t>.13,.37]</w:t>
             </w:r>
           </w:p>
         </w:tc>
@@ -10650,7 +10818,23 @@
                 <w:rFonts w:ascii="Times New Roman" w:hAnsi="Times New Roman"/>
                 <w:kern w:val="0"/>
               </w:rPr>
-              <w:t>95% CI[.00, .16]</w:t>
+              <w:t xml:space="preserve">95% </w:t>
+            </w:r>
+            <w:proofErr w:type="gramStart"/>
+            <w:r>
+              <w:rPr>
+                <w:rFonts w:ascii="Times New Roman" w:hAnsi="Times New Roman"/>
+                <w:kern w:val="0"/>
+              </w:rPr>
+              <w:t>CI[</w:t>
+            </w:r>
+            <w:proofErr w:type="gramEnd"/>
+            <w:r>
+              <w:rPr>
+                <w:rFonts w:ascii="Times New Roman" w:hAnsi="Times New Roman"/>
+                <w:kern w:val="0"/>
+              </w:rPr>
+              <w:t>.00, .16]</w:t>
             </w:r>
           </w:p>
         </w:tc>
@@ -11174,7 +11358,23 @@
           <w:rFonts w:ascii="Times New Roman" w:hAnsi="Times New Roman"/>
           <w:kern w:val="0"/>
         </w:rPr>
-        <w:t xml:space="preserve">In conclusion, socially-prescribed perfectionism </w:t>
+        <w:t xml:space="preserve">In conclusion, </w:t>
+      </w:r>
+      <w:proofErr w:type="gramStart"/>
+      <w:r>
+        <w:rPr>
+          <w:rFonts w:ascii="Times New Roman" w:hAnsi="Times New Roman"/>
+          <w:kern w:val="0"/>
+        </w:rPr>
+        <w:t>socially-prescribed</w:t>
+      </w:r>
+      <w:proofErr w:type="gramEnd"/>
+      <w:r>
+        <w:rPr>
+          <w:rFonts w:ascii="Times New Roman" w:hAnsi="Times New Roman"/>
+          <w:kern w:val="0"/>
+        </w:rPr>
+        <w:t xml:space="preserve"> perfectionism </w:t>
       </w:r>
       <w:r>
         <w:rPr>

</xml_diff>

<commit_message>
Commit 3 formatting docx.
</commit_message>
<xml_diff>
--- a/Jackson_Steven_PSYR6003_Results.docx
+++ b/Jackson_Steven_PSYR6003_Results.docx
@@ -322,23 +322,7 @@
           <w:rFonts w:ascii="Times New Roman" w:hAnsi="Times New Roman"/>
           <w:kern w:val="0"/>
         </w:rPr>
-        <w:t xml:space="preserve">Missing values were removed using the </w:t>
-      </w:r>
-      <w:proofErr w:type="gramStart"/>
-      <w:r>
-        <w:rPr>
-          <w:rFonts w:ascii="Times New Roman" w:hAnsi="Times New Roman"/>
-          <w:kern w:val="0"/>
-        </w:rPr>
-        <w:t>na.omit</w:t>
-      </w:r>
-      <w:proofErr w:type="gramEnd"/>
-      <w:r>
-        <w:rPr>
-          <w:rFonts w:ascii="Times New Roman" w:hAnsi="Times New Roman"/>
-          <w:kern w:val="0"/>
-        </w:rPr>
-        <w:t xml:space="preserve"> function in base R. </w:t>
+        <w:t xml:space="preserve">Missing values were removed using the na.omit function in base R. </w:t>
       </w:r>
       <w:r>
         <w:rPr>
@@ -352,23 +336,7 @@
           <w:rFonts w:ascii="Times New Roman" w:hAnsi="Times New Roman"/>
           <w:kern w:val="0"/>
         </w:rPr>
-        <w:t xml:space="preserve">The conscientiousness item </w:t>
-      </w:r>
-      <w:proofErr w:type="gramStart"/>
-      <w:r>
-        <w:rPr>
-          <w:rFonts w:ascii="Times New Roman" w:hAnsi="Times New Roman"/>
-          <w:kern w:val="0"/>
-        </w:rPr>
-        <w:t>tipm.CONS</w:t>
-      </w:r>
-      <w:proofErr w:type="gramEnd"/>
-      <w:r>
-        <w:rPr>
-          <w:rFonts w:ascii="Times New Roman" w:hAnsi="Times New Roman"/>
-          <w:kern w:val="0"/>
-        </w:rPr>
-        <w:t xml:space="preserve">2.3y was reverse coded so it could be combined with </w:t>
+        <w:t xml:space="preserve">The conscientiousness item tipm.CONS2.3y was reverse coded so it could be combined with </w:t>
       </w:r>
       <w:r>
         <w:rPr>
@@ -382,23 +350,7 @@
           <w:rFonts w:ascii="Times New Roman" w:hAnsi="Times New Roman"/>
           <w:kern w:val="0"/>
         </w:rPr>
-        <w:t xml:space="preserve"> Next, the mean scores for </w:t>
-      </w:r>
-      <w:proofErr w:type="gramStart"/>
-      <w:r>
-        <w:rPr>
-          <w:rFonts w:ascii="Times New Roman" w:hAnsi="Times New Roman"/>
-          <w:kern w:val="0"/>
-        </w:rPr>
-        <w:t>socially-prescribed</w:t>
-      </w:r>
-      <w:proofErr w:type="gramEnd"/>
-      <w:r>
-        <w:rPr>
-          <w:rFonts w:ascii="Times New Roman" w:hAnsi="Times New Roman"/>
-          <w:kern w:val="0"/>
-        </w:rPr>
-        <w:t xml:space="preserve"> perfectionism, conscientiousness, and negative affect were calculated by finding the mean </w:t>
+        <w:t xml:space="preserve"> Next, the mean scores for socially-prescribed perfectionism, conscientiousness, and negative affect were calculated by finding the mean </w:t>
       </w:r>
       <w:r>
         <w:rPr>
@@ -495,23 +447,7 @@
           <w:rFonts w:ascii="Times New Roman" w:hAnsi="Times New Roman"/>
           <w:kern w:val="0"/>
         </w:rPr>
-        <w:t xml:space="preserve">Lastly, there are three possible outliers. While it would be possible to conduct a sensitivity analysis to be sure, they do not look very far from the rest of the </w:t>
-      </w:r>
-      <w:proofErr w:type="gramStart"/>
-      <w:r>
-        <w:rPr>
-          <w:rFonts w:ascii="Times New Roman" w:hAnsi="Times New Roman"/>
-          <w:kern w:val="0"/>
-        </w:rPr>
-        <w:t>data, and</w:t>
-      </w:r>
-      <w:proofErr w:type="gramEnd"/>
-      <w:r>
-        <w:rPr>
-          <w:rFonts w:ascii="Times New Roman" w:hAnsi="Times New Roman"/>
-          <w:kern w:val="0"/>
-        </w:rPr>
-        <w:t xml:space="preserve"> </w:t>
+        <w:t xml:space="preserve">Lastly, there are three possible outliers. While it would be possible to conduct a sensitivity analysis to be sure, they do not look very far from the rest of the data, and </w:t>
       </w:r>
       <w:r>
         <w:rPr>
@@ -649,7 +585,7 @@
     </w:p>
     <w:tbl>
       <w:tblPr>
-        <w:tblW w:w="10679" w:type="dxa"/>
+        <w:tblW w:w="10434" w:type="dxa"/>
         <w:tblInd w:w="100" w:type="dxa"/>
         <w:tblLayout w:type="fixed"/>
         <w:tblCellMar>
@@ -659,23 +595,23 @@
         <w:tblLook w:val="0000" w:firstRow="0" w:lastRow="0" w:firstColumn="0" w:lastColumn="0" w:noHBand="0" w:noVBand="0"/>
       </w:tblPr>
       <w:tblGrid>
-        <w:gridCol w:w="1250"/>
-        <w:gridCol w:w="1250"/>
-        <w:gridCol w:w="1687"/>
-        <w:gridCol w:w="789"/>
-        <w:gridCol w:w="1250"/>
-        <w:gridCol w:w="789"/>
-        <w:gridCol w:w="1250"/>
-        <w:gridCol w:w="789"/>
-        <w:gridCol w:w="1625"/>
+        <w:gridCol w:w="1221"/>
+        <w:gridCol w:w="1221"/>
+        <w:gridCol w:w="1649"/>
+        <w:gridCol w:w="771"/>
+        <w:gridCol w:w="1221"/>
+        <w:gridCol w:w="771"/>
+        <w:gridCol w:w="1221"/>
+        <w:gridCol w:w="771"/>
+        <w:gridCol w:w="1588"/>
       </w:tblGrid>
       <w:tr>
         <w:trPr>
-          <w:trHeight w:val="825"/>
+          <w:trHeight w:val="847"/>
         </w:trPr>
         <w:tc>
           <w:tcPr>
-            <w:tcW w:w="1250" w:type="dxa"/>
+            <w:tcW w:w="1221" w:type="dxa"/>
             <w:tcBorders>
               <w:top w:val="single" w:sz="6" w:space="0" w:color="auto"/>
               <w:left w:val="nil"/>
@@ -708,7 +644,7 @@
         </w:tc>
         <w:tc>
           <w:tcPr>
-            <w:tcW w:w="1250" w:type="dxa"/>
+            <w:tcW w:w="1221" w:type="dxa"/>
             <w:tcBorders>
               <w:top w:val="single" w:sz="6" w:space="0" w:color="auto"/>
               <w:left w:val="nil"/>
@@ -743,7 +679,7 @@
         </w:tc>
         <w:tc>
           <w:tcPr>
-            <w:tcW w:w="1687" w:type="dxa"/>
+            <w:tcW w:w="1649" w:type="dxa"/>
             <w:tcBorders>
               <w:top w:val="single" w:sz="6" w:space="0" w:color="auto"/>
               <w:left w:val="nil"/>
@@ -820,7 +756,7 @@
         </w:tc>
         <w:tc>
           <w:tcPr>
-            <w:tcW w:w="789" w:type="dxa"/>
+            <w:tcW w:w="771" w:type="dxa"/>
             <w:tcBorders>
               <w:top w:val="single" w:sz="6" w:space="0" w:color="auto"/>
               <w:left w:val="nil"/>
@@ -855,7 +791,7 @@
         </w:tc>
         <w:tc>
           <w:tcPr>
-            <w:tcW w:w="1250" w:type="dxa"/>
+            <w:tcW w:w="1221" w:type="dxa"/>
             <w:tcBorders>
               <w:top w:val="single" w:sz="6" w:space="0" w:color="auto"/>
               <w:left w:val="nil"/>
@@ -932,7 +868,7 @@
         </w:tc>
         <w:tc>
           <w:tcPr>
-            <w:tcW w:w="789" w:type="dxa"/>
+            <w:tcW w:w="771" w:type="dxa"/>
             <w:tcBorders>
               <w:top w:val="single" w:sz="6" w:space="0" w:color="auto"/>
               <w:left w:val="nil"/>
@@ -977,7 +913,7 @@
         </w:tc>
         <w:tc>
           <w:tcPr>
-            <w:tcW w:w="1250" w:type="dxa"/>
+            <w:tcW w:w="1221" w:type="dxa"/>
             <w:tcBorders>
               <w:top w:val="single" w:sz="6" w:space="0" w:color="auto"/>
               <w:left w:val="nil"/>
@@ -1064,7 +1000,7 @@
         </w:tc>
         <w:tc>
           <w:tcPr>
-            <w:tcW w:w="789" w:type="dxa"/>
+            <w:tcW w:w="771" w:type="dxa"/>
             <w:tcBorders>
               <w:top w:val="single" w:sz="6" w:space="0" w:color="auto"/>
               <w:left w:val="nil"/>
@@ -1099,7 +1035,7 @@
         </w:tc>
         <w:tc>
           <w:tcPr>
-            <w:tcW w:w="1625" w:type="dxa"/>
+            <w:tcW w:w="1588" w:type="dxa"/>
             <w:tcBorders>
               <w:top w:val="single" w:sz="6" w:space="0" w:color="auto"/>
               <w:left w:val="nil"/>
@@ -1133,11 +1069,11 @@
       </w:tr>
       <w:tr>
         <w:trPr>
-          <w:trHeight w:val="285"/>
+          <w:trHeight w:val="292"/>
         </w:trPr>
         <w:tc>
           <w:tcPr>
-            <w:tcW w:w="1250" w:type="dxa"/>
+            <w:tcW w:w="1221" w:type="dxa"/>
             <w:tcBorders>
               <w:top w:val="single" w:sz="6" w:space="0" w:color="auto"/>
               <w:left w:val="nil"/>
@@ -1170,7 +1106,7 @@
         </w:tc>
         <w:tc>
           <w:tcPr>
-            <w:tcW w:w="1250" w:type="dxa"/>
+            <w:tcW w:w="1221" w:type="dxa"/>
             <w:tcBorders>
               <w:top w:val="single" w:sz="6" w:space="0" w:color="auto"/>
               <w:left w:val="nil"/>
@@ -1205,7 +1141,7 @@
         </w:tc>
         <w:tc>
           <w:tcPr>
-            <w:tcW w:w="1687" w:type="dxa"/>
+            <w:tcW w:w="1649" w:type="dxa"/>
             <w:tcBorders>
               <w:top w:val="single" w:sz="6" w:space="0" w:color="auto"/>
               <w:left w:val="nil"/>
@@ -1240,7 +1176,7 @@
         </w:tc>
         <w:tc>
           <w:tcPr>
-            <w:tcW w:w="789" w:type="dxa"/>
+            <w:tcW w:w="771" w:type="dxa"/>
             <w:tcBorders>
               <w:top w:val="single" w:sz="6" w:space="0" w:color="auto"/>
               <w:left w:val="nil"/>
@@ -1268,7 +1204,7 @@
         </w:tc>
         <w:tc>
           <w:tcPr>
-            <w:tcW w:w="1250" w:type="dxa"/>
+            <w:tcW w:w="1221" w:type="dxa"/>
             <w:tcBorders>
               <w:top w:val="single" w:sz="6" w:space="0" w:color="auto"/>
               <w:left w:val="nil"/>
@@ -1296,7 +1232,7 @@
         </w:tc>
         <w:tc>
           <w:tcPr>
-            <w:tcW w:w="789" w:type="dxa"/>
+            <w:tcW w:w="771" w:type="dxa"/>
             <w:tcBorders>
               <w:top w:val="single" w:sz="6" w:space="0" w:color="auto"/>
               <w:left w:val="nil"/>
@@ -1324,7 +1260,7 @@
         </w:tc>
         <w:tc>
           <w:tcPr>
-            <w:tcW w:w="1250" w:type="dxa"/>
+            <w:tcW w:w="1221" w:type="dxa"/>
             <w:tcBorders>
               <w:top w:val="single" w:sz="6" w:space="0" w:color="auto"/>
               <w:left w:val="nil"/>
@@ -1352,7 +1288,7 @@
         </w:tc>
         <w:tc>
           <w:tcPr>
-            <w:tcW w:w="789" w:type="dxa"/>
+            <w:tcW w:w="771" w:type="dxa"/>
             <w:tcBorders>
               <w:top w:val="single" w:sz="6" w:space="0" w:color="auto"/>
               <w:left w:val="nil"/>
@@ -1380,7 +1316,7 @@
         </w:tc>
         <w:tc>
           <w:tcPr>
-            <w:tcW w:w="1625" w:type="dxa"/>
+            <w:tcW w:w="1588" w:type="dxa"/>
             <w:tcBorders>
               <w:top w:val="single" w:sz="6" w:space="0" w:color="auto"/>
               <w:left w:val="nil"/>
@@ -1409,11 +1345,11 @@
       </w:tr>
       <w:tr>
         <w:trPr>
-          <w:trHeight w:val="540"/>
+          <w:trHeight w:val="554"/>
         </w:trPr>
         <w:tc>
           <w:tcPr>
-            <w:tcW w:w="1250" w:type="dxa"/>
+            <w:tcW w:w="1221" w:type="dxa"/>
             <w:tcBorders>
               <w:top w:val="nil"/>
               <w:left w:val="nil"/>
@@ -1446,7 +1382,7 @@
         </w:tc>
         <w:tc>
           <w:tcPr>
-            <w:tcW w:w="1250" w:type="dxa"/>
+            <w:tcW w:w="1221" w:type="dxa"/>
             <w:tcBorders>
               <w:top w:val="nil"/>
               <w:left w:val="nil"/>
@@ -1481,7 +1417,7 @@
         </w:tc>
         <w:tc>
           <w:tcPr>
-            <w:tcW w:w="1687" w:type="dxa"/>
+            <w:tcW w:w="1649" w:type="dxa"/>
             <w:tcBorders>
               <w:top w:val="nil"/>
               <w:left w:val="nil"/>
@@ -1516,7 +1452,7 @@
         </w:tc>
         <w:tc>
           <w:tcPr>
-            <w:tcW w:w="789" w:type="dxa"/>
+            <w:tcW w:w="771" w:type="dxa"/>
             <w:tcBorders>
               <w:top w:val="nil"/>
               <w:left w:val="nil"/>
@@ -1551,7 +1487,7 @@
         </w:tc>
         <w:tc>
           <w:tcPr>
-            <w:tcW w:w="1250" w:type="dxa"/>
+            <w:tcW w:w="1221" w:type="dxa"/>
             <w:tcBorders>
               <w:top w:val="nil"/>
               <w:left w:val="nil"/>
@@ -1586,7 +1522,7 @@
         </w:tc>
         <w:tc>
           <w:tcPr>
-            <w:tcW w:w="789" w:type="dxa"/>
+            <w:tcW w:w="771" w:type="dxa"/>
             <w:tcBorders>
               <w:top w:val="nil"/>
               <w:left w:val="nil"/>
@@ -1621,7 +1557,7 @@
         </w:tc>
         <w:tc>
           <w:tcPr>
-            <w:tcW w:w="1250" w:type="dxa"/>
+            <w:tcW w:w="1221" w:type="dxa"/>
             <w:tcBorders>
               <w:top w:val="nil"/>
               <w:left w:val="nil"/>
@@ -1656,7 +1592,7 @@
         </w:tc>
         <w:tc>
           <w:tcPr>
-            <w:tcW w:w="789" w:type="dxa"/>
+            <w:tcW w:w="771" w:type="dxa"/>
             <w:tcBorders>
               <w:top w:val="nil"/>
               <w:left w:val="nil"/>
@@ -1691,7 +1627,7 @@
         </w:tc>
         <w:tc>
           <w:tcPr>
-            <w:tcW w:w="1625" w:type="dxa"/>
+            <w:tcW w:w="1588" w:type="dxa"/>
             <w:tcBorders>
               <w:top w:val="nil"/>
               <w:left w:val="nil"/>
@@ -1720,11 +1656,11 @@
       </w:tr>
       <w:tr>
         <w:trPr>
-          <w:trHeight w:val="555"/>
+          <w:trHeight w:val="569"/>
         </w:trPr>
         <w:tc>
           <w:tcPr>
-            <w:tcW w:w="1250" w:type="dxa"/>
+            <w:tcW w:w="1221" w:type="dxa"/>
             <w:tcBorders>
               <w:top w:val="nil"/>
               <w:left w:val="nil"/>
@@ -1757,7 +1693,7 @@
         </w:tc>
         <w:tc>
           <w:tcPr>
-            <w:tcW w:w="1250" w:type="dxa"/>
+            <w:tcW w:w="1221" w:type="dxa"/>
             <w:tcBorders>
               <w:top w:val="nil"/>
               <w:left w:val="nil"/>
@@ -1792,7 +1728,7 @@
         </w:tc>
         <w:tc>
           <w:tcPr>
-            <w:tcW w:w="1687" w:type="dxa"/>
+            <w:tcW w:w="1649" w:type="dxa"/>
             <w:tcBorders>
               <w:top w:val="nil"/>
               <w:left w:val="nil"/>
@@ -1827,7 +1763,7 @@
         </w:tc>
         <w:tc>
           <w:tcPr>
-            <w:tcW w:w="789" w:type="dxa"/>
+            <w:tcW w:w="771" w:type="dxa"/>
             <w:tcBorders>
               <w:top w:val="nil"/>
               <w:left w:val="nil"/>
@@ -1862,7 +1798,7 @@
         </w:tc>
         <w:tc>
           <w:tcPr>
-            <w:tcW w:w="1250" w:type="dxa"/>
+            <w:tcW w:w="1221" w:type="dxa"/>
             <w:tcBorders>
               <w:top w:val="nil"/>
               <w:left w:val="nil"/>
@@ -1897,7 +1833,7 @@
         </w:tc>
         <w:tc>
           <w:tcPr>
-            <w:tcW w:w="789" w:type="dxa"/>
+            <w:tcW w:w="771" w:type="dxa"/>
             <w:tcBorders>
               <w:top w:val="nil"/>
               <w:left w:val="nil"/>
@@ -1932,7 +1868,7 @@
         </w:tc>
         <w:tc>
           <w:tcPr>
-            <w:tcW w:w="1250" w:type="dxa"/>
+            <w:tcW w:w="1221" w:type="dxa"/>
             <w:tcBorders>
               <w:top w:val="nil"/>
               <w:left w:val="nil"/>
@@ -1967,7 +1903,7 @@
         </w:tc>
         <w:tc>
           <w:tcPr>
-            <w:tcW w:w="789" w:type="dxa"/>
+            <w:tcW w:w="771" w:type="dxa"/>
             <w:tcBorders>
               <w:top w:val="nil"/>
               <w:left w:val="nil"/>
@@ -2002,7 +1938,7 @@
         </w:tc>
         <w:tc>
           <w:tcPr>
-            <w:tcW w:w="1625" w:type="dxa"/>
+            <w:tcW w:w="1588" w:type="dxa"/>
             <w:tcBorders>
               <w:top w:val="nil"/>
               <w:left w:val="nil"/>
@@ -2031,11 +1967,11 @@
       </w:tr>
       <w:tr>
         <w:trPr>
-          <w:trHeight w:val="555"/>
+          <w:trHeight w:val="569"/>
         </w:trPr>
         <w:tc>
           <w:tcPr>
-            <w:tcW w:w="1250" w:type="dxa"/>
+            <w:tcW w:w="1221" w:type="dxa"/>
             <w:tcBorders>
               <w:top w:val="nil"/>
               <w:left w:val="nil"/>
@@ -2068,7 +2004,7 @@
         </w:tc>
         <w:tc>
           <w:tcPr>
-            <w:tcW w:w="1250" w:type="dxa"/>
+            <w:tcW w:w="1221" w:type="dxa"/>
             <w:tcBorders>
               <w:top w:val="nil"/>
               <w:left w:val="nil"/>
@@ -2103,7 +2039,7 @@
         </w:tc>
         <w:tc>
           <w:tcPr>
-            <w:tcW w:w="1687" w:type="dxa"/>
+            <w:tcW w:w="1649" w:type="dxa"/>
             <w:tcBorders>
               <w:top w:val="nil"/>
               <w:left w:val="nil"/>
@@ -2138,7 +2074,7 @@
         </w:tc>
         <w:tc>
           <w:tcPr>
-            <w:tcW w:w="789" w:type="dxa"/>
+            <w:tcW w:w="771" w:type="dxa"/>
             <w:tcBorders>
               <w:top w:val="nil"/>
               <w:left w:val="nil"/>
@@ -2173,7 +2109,7 @@
         </w:tc>
         <w:tc>
           <w:tcPr>
-            <w:tcW w:w="1250" w:type="dxa"/>
+            <w:tcW w:w="1221" w:type="dxa"/>
             <w:tcBorders>
               <w:top w:val="nil"/>
               <w:left w:val="nil"/>
@@ -2208,7 +2144,7 @@
         </w:tc>
         <w:tc>
           <w:tcPr>
-            <w:tcW w:w="789" w:type="dxa"/>
+            <w:tcW w:w="771" w:type="dxa"/>
             <w:tcBorders>
               <w:top w:val="nil"/>
               <w:left w:val="nil"/>
@@ -2243,7 +2179,7 @@
         </w:tc>
         <w:tc>
           <w:tcPr>
-            <w:tcW w:w="1250" w:type="dxa"/>
+            <w:tcW w:w="1221" w:type="dxa"/>
             <w:tcBorders>
               <w:top w:val="nil"/>
               <w:left w:val="nil"/>
@@ -2278,7 +2214,7 @@
         </w:tc>
         <w:tc>
           <w:tcPr>
-            <w:tcW w:w="789" w:type="dxa"/>
+            <w:tcW w:w="771" w:type="dxa"/>
             <w:tcBorders>
               <w:top w:val="nil"/>
               <w:left w:val="nil"/>
@@ -2313,7 +2249,7 @@
         </w:tc>
         <w:tc>
           <w:tcPr>
-            <w:tcW w:w="1625" w:type="dxa"/>
+            <w:tcW w:w="1588" w:type="dxa"/>
             <w:tcBorders>
               <w:top w:val="nil"/>
               <w:left w:val="nil"/>
@@ -2342,11 +2278,11 @@
       </w:tr>
       <w:tr>
         <w:trPr>
-          <w:trHeight w:val="270"/>
+          <w:trHeight w:val="277"/>
         </w:trPr>
         <w:tc>
           <w:tcPr>
-            <w:tcW w:w="1250" w:type="dxa"/>
+            <w:tcW w:w="1221" w:type="dxa"/>
             <w:tcBorders>
               <w:top w:val="nil"/>
               <w:left w:val="nil"/>
@@ -2372,7 +2308,7 @@
         </w:tc>
         <w:tc>
           <w:tcPr>
-            <w:tcW w:w="1250" w:type="dxa"/>
+            <w:tcW w:w="1221" w:type="dxa"/>
             <w:tcBorders>
               <w:top w:val="nil"/>
               <w:left w:val="nil"/>
@@ -2400,7 +2336,7 @@
         </w:tc>
         <w:tc>
           <w:tcPr>
-            <w:tcW w:w="1687" w:type="dxa"/>
+            <w:tcW w:w="1649" w:type="dxa"/>
             <w:tcBorders>
               <w:top w:val="nil"/>
               <w:left w:val="nil"/>
@@ -2428,7 +2364,7 @@
         </w:tc>
         <w:tc>
           <w:tcPr>
-            <w:tcW w:w="789" w:type="dxa"/>
+            <w:tcW w:w="771" w:type="dxa"/>
             <w:tcBorders>
               <w:top w:val="nil"/>
               <w:left w:val="nil"/>
@@ -2456,7 +2392,7 @@
         </w:tc>
         <w:tc>
           <w:tcPr>
-            <w:tcW w:w="1250" w:type="dxa"/>
+            <w:tcW w:w="1221" w:type="dxa"/>
             <w:tcBorders>
               <w:top w:val="nil"/>
               <w:left w:val="nil"/>
@@ -2484,7 +2420,7 @@
         </w:tc>
         <w:tc>
           <w:tcPr>
-            <w:tcW w:w="789" w:type="dxa"/>
+            <w:tcW w:w="771" w:type="dxa"/>
             <w:tcBorders>
               <w:top w:val="nil"/>
               <w:left w:val="nil"/>
@@ -2512,7 +2448,7 @@
         </w:tc>
         <w:tc>
           <w:tcPr>
-            <w:tcW w:w="1250" w:type="dxa"/>
+            <w:tcW w:w="1221" w:type="dxa"/>
             <w:tcBorders>
               <w:top w:val="nil"/>
               <w:left w:val="nil"/>
@@ -2540,7 +2476,7 @@
         </w:tc>
         <w:tc>
           <w:tcPr>
-            <w:tcW w:w="789" w:type="dxa"/>
+            <w:tcW w:w="771" w:type="dxa"/>
             <w:tcBorders>
               <w:top w:val="nil"/>
               <w:left w:val="nil"/>
@@ -2568,7 +2504,7 @@
         </w:tc>
         <w:tc>
           <w:tcPr>
-            <w:tcW w:w="1625" w:type="dxa"/>
+            <w:tcW w:w="1588" w:type="dxa"/>
             <w:tcBorders>
               <w:top w:val="nil"/>
               <w:left w:val="nil"/>
@@ -2623,11 +2559,11 @@
       </w:tr>
       <w:tr>
         <w:trPr>
-          <w:trHeight w:val="285"/>
+          <w:trHeight w:val="292"/>
         </w:trPr>
         <w:tc>
           <w:tcPr>
-            <w:tcW w:w="1250" w:type="dxa"/>
+            <w:tcW w:w="1221" w:type="dxa"/>
             <w:tcBorders>
               <w:top w:val="nil"/>
               <w:left w:val="nil"/>
@@ -2653,7 +2589,7 @@
         </w:tc>
         <w:tc>
           <w:tcPr>
-            <w:tcW w:w="1250" w:type="dxa"/>
+            <w:tcW w:w="1221" w:type="dxa"/>
             <w:tcBorders>
               <w:top w:val="nil"/>
               <w:left w:val="nil"/>
@@ -2681,7 +2617,7 @@
         </w:tc>
         <w:tc>
           <w:tcPr>
-            <w:tcW w:w="1687" w:type="dxa"/>
+            <w:tcW w:w="1649" w:type="dxa"/>
             <w:tcBorders>
               <w:top w:val="nil"/>
               <w:left w:val="nil"/>
@@ -2709,7 +2645,7 @@
         </w:tc>
         <w:tc>
           <w:tcPr>
-            <w:tcW w:w="789" w:type="dxa"/>
+            <w:tcW w:w="771" w:type="dxa"/>
             <w:tcBorders>
               <w:top w:val="nil"/>
               <w:left w:val="nil"/>
@@ -2737,7 +2673,7 @@
         </w:tc>
         <w:tc>
           <w:tcPr>
-            <w:tcW w:w="1250" w:type="dxa"/>
+            <w:tcW w:w="1221" w:type="dxa"/>
             <w:tcBorders>
               <w:top w:val="nil"/>
               <w:left w:val="nil"/>
@@ -2765,7 +2701,7 @@
         </w:tc>
         <w:tc>
           <w:tcPr>
-            <w:tcW w:w="789" w:type="dxa"/>
+            <w:tcW w:w="771" w:type="dxa"/>
             <w:tcBorders>
               <w:top w:val="nil"/>
               <w:left w:val="nil"/>
@@ -2793,7 +2729,7 @@
         </w:tc>
         <w:tc>
           <w:tcPr>
-            <w:tcW w:w="1250" w:type="dxa"/>
+            <w:tcW w:w="1221" w:type="dxa"/>
             <w:tcBorders>
               <w:top w:val="nil"/>
               <w:left w:val="nil"/>
@@ -2821,7 +2757,7 @@
         </w:tc>
         <w:tc>
           <w:tcPr>
-            <w:tcW w:w="789" w:type="dxa"/>
+            <w:tcW w:w="771" w:type="dxa"/>
             <w:tcBorders>
               <w:top w:val="nil"/>
               <w:left w:val="nil"/>
@@ -2849,7 +2785,7 @@
         </w:tc>
         <w:tc>
           <w:tcPr>
-            <w:tcW w:w="1625" w:type="dxa"/>
+            <w:tcW w:w="1588" w:type="dxa"/>
             <w:tcBorders>
               <w:top w:val="nil"/>
               <w:left w:val="nil"/>
@@ -2901,11 +2837,11 @@
       </w:tr>
       <w:tr>
         <w:trPr>
-          <w:trHeight w:val="270"/>
+          <w:trHeight w:val="277"/>
         </w:trPr>
         <w:tc>
           <w:tcPr>
-            <w:tcW w:w="1250" w:type="dxa"/>
+            <w:tcW w:w="1221" w:type="dxa"/>
             <w:tcBorders>
               <w:top w:val="nil"/>
               <w:left w:val="nil"/>
@@ -2931,7 +2867,7 @@
         </w:tc>
         <w:tc>
           <w:tcPr>
-            <w:tcW w:w="1250" w:type="dxa"/>
+            <w:tcW w:w="1221" w:type="dxa"/>
             <w:tcBorders>
               <w:top w:val="nil"/>
               <w:left w:val="nil"/>
@@ -2959,7 +2895,7 @@
         </w:tc>
         <w:tc>
           <w:tcPr>
-            <w:tcW w:w="1687" w:type="dxa"/>
+            <w:tcW w:w="1649" w:type="dxa"/>
             <w:tcBorders>
               <w:top w:val="nil"/>
               <w:left w:val="nil"/>
@@ -2987,7 +2923,7 @@
         </w:tc>
         <w:tc>
           <w:tcPr>
-            <w:tcW w:w="789" w:type="dxa"/>
+            <w:tcW w:w="771" w:type="dxa"/>
             <w:tcBorders>
               <w:top w:val="nil"/>
               <w:left w:val="nil"/>
@@ -3015,7 +2951,7 @@
         </w:tc>
         <w:tc>
           <w:tcPr>
-            <w:tcW w:w="1250" w:type="dxa"/>
+            <w:tcW w:w="1221" w:type="dxa"/>
             <w:tcBorders>
               <w:top w:val="nil"/>
               <w:left w:val="nil"/>
@@ -3043,7 +2979,7 @@
         </w:tc>
         <w:tc>
           <w:tcPr>
-            <w:tcW w:w="789" w:type="dxa"/>
+            <w:tcW w:w="771" w:type="dxa"/>
             <w:tcBorders>
               <w:top w:val="nil"/>
               <w:left w:val="nil"/>
@@ -3071,7 +3007,7 @@
         </w:tc>
         <w:tc>
           <w:tcPr>
-            <w:tcW w:w="1250" w:type="dxa"/>
+            <w:tcW w:w="1221" w:type="dxa"/>
             <w:tcBorders>
               <w:top w:val="nil"/>
               <w:left w:val="nil"/>
@@ -3099,7 +3035,7 @@
         </w:tc>
         <w:tc>
           <w:tcPr>
-            <w:tcW w:w="789" w:type="dxa"/>
+            <w:tcW w:w="771" w:type="dxa"/>
             <w:tcBorders>
               <w:top w:val="nil"/>
               <w:left w:val="nil"/>
@@ -3127,7 +3063,7 @@
         </w:tc>
         <w:tc>
           <w:tcPr>
-            <w:tcW w:w="1625" w:type="dxa"/>
+            <w:tcW w:w="1588" w:type="dxa"/>
             <w:tcBorders>
               <w:top w:val="nil"/>
               <w:left w:val="nil"/>

</xml_diff>

<commit_message>
Commit #5 - added AVP and new conclusion.
</commit_message>
<xml_diff>
--- a/Jackson_Steven_PSYR6003_Results.docx
+++ b/Jackson_Steven_PSYR6003_Results.docx
@@ -322,7 +322,23 @@
           <w:rFonts w:ascii="Times New Roman" w:hAnsi="Times New Roman"/>
           <w:kern w:val="0"/>
         </w:rPr>
-        <w:t xml:space="preserve">Missing values were removed using the na.omit function in base R. </w:t>
+        <w:t xml:space="preserve">Missing values were removed using the </w:t>
+      </w:r>
+      <w:proofErr w:type="spellStart"/>
+      <w:r>
+        <w:rPr>
+          <w:rFonts w:ascii="Times New Roman" w:hAnsi="Times New Roman"/>
+          <w:kern w:val="0"/>
+        </w:rPr>
+        <w:t>na.omit</w:t>
+      </w:r>
+      <w:proofErr w:type="spellEnd"/>
+      <w:r>
+        <w:rPr>
+          <w:rFonts w:ascii="Times New Roman" w:hAnsi="Times New Roman"/>
+          <w:kern w:val="0"/>
+        </w:rPr>
+        <w:t xml:space="preserve"> function in base R. </w:t>
       </w:r>
       <w:r>
         <w:rPr>
@@ -1682,6 +1698,7 @@
                 <w:kern w:val="0"/>
               </w:rPr>
             </w:pPr>
+            <w:proofErr w:type="spellStart"/>
             <w:r>
               <w:rPr>
                 <w:rFonts w:ascii="Times New Roman" w:hAnsi="Times New Roman"/>
@@ -1689,6 +1706,7 @@
               </w:rPr>
               <w:t>CONS_summed</w:t>
             </w:r>
+            <w:proofErr w:type="spellEnd"/>
           </w:p>
         </w:tc>
         <w:tc>
@@ -1993,6 +2011,7 @@
                 <w:kern w:val="0"/>
               </w:rPr>
             </w:pPr>
+            <w:proofErr w:type="spellStart"/>
             <w:r>
               <w:rPr>
                 <w:rFonts w:ascii="Times New Roman" w:hAnsi="Times New Roman"/>
@@ -2000,6 +2019,7 @@
               </w:rPr>
               <w:t>SPP_summed</w:t>
             </w:r>
+            <w:proofErr w:type="spellEnd"/>
           </w:p>
         </w:tc>
         <w:tc>
@@ -3844,8 +3864,17 @@
                 <w:rFonts w:ascii="Times New Roman" w:hAnsi="Times New Roman"/>
                 <w:kern w:val="0"/>
               </w:rPr>
-              <w:t>1. NegAff_summed</w:t>
-            </w:r>
+              <w:t xml:space="preserve">1. </w:t>
+            </w:r>
+            <w:proofErr w:type="spellStart"/>
+            <w:r>
+              <w:rPr>
+                <w:rFonts w:ascii="Times New Roman" w:hAnsi="Times New Roman"/>
+                <w:kern w:val="0"/>
+              </w:rPr>
+              <w:t>NegAff_summed</w:t>
+            </w:r>
+            <w:proofErr w:type="spellEnd"/>
           </w:p>
         </w:tc>
         <w:tc>
@@ -4262,8 +4291,17 @@
                 <w:rFonts w:ascii="Times New Roman" w:hAnsi="Times New Roman"/>
                 <w:kern w:val="0"/>
               </w:rPr>
-              <w:t>2. CONS_summed</w:t>
-            </w:r>
+              <w:t xml:space="preserve">2. </w:t>
+            </w:r>
+            <w:proofErr w:type="spellStart"/>
+            <w:r>
+              <w:rPr>
+                <w:rFonts w:ascii="Times New Roman" w:hAnsi="Times New Roman"/>
+                <w:kern w:val="0"/>
+              </w:rPr>
+              <w:t>CONS_summed</w:t>
+            </w:r>
+            <w:proofErr w:type="spellEnd"/>
           </w:p>
         </w:tc>
         <w:tc>
@@ -4889,8 +4927,17 @@
                 <w:rFonts w:ascii="Times New Roman" w:hAnsi="Times New Roman"/>
                 <w:kern w:val="0"/>
               </w:rPr>
-              <w:t>3. SPP_summed</w:t>
-            </w:r>
+              <w:t xml:space="preserve">3. </w:t>
+            </w:r>
+            <w:proofErr w:type="spellStart"/>
+            <w:r>
+              <w:rPr>
+                <w:rFonts w:ascii="Times New Roman" w:hAnsi="Times New Roman"/>
+                <w:kern w:val="0"/>
+              </w:rPr>
+              <w:t>SPP_summed</w:t>
+            </w:r>
+            <w:proofErr w:type="spellEnd"/>
           </w:p>
         </w:tc>
         <w:tc>
@@ -6243,7 +6290,7 @@
         <w:autoSpaceDE w:val="0"/>
         <w:autoSpaceDN w:val="0"/>
         <w:adjustRightInd w:val="0"/>
-        <w:spacing w:after="0" w:line="240" w:lineRule="auto"/>
+        <w:spacing w:after="0" w:line="480" w:lineRule="auto"/>
         <w:rPr>
           <w:rFonts w:ascii="Times New Roman" w:hAnsi="Times New Roman"/>
           <w:kern w:val="0"/>
@@ -6275,37 +6322,8 @@
           <w:rFonts w:ascii="Times New Roman" w:hAnsi="Times New Roman"/>
           <w:kern w:val="0"/>
         </w:rPr>
-        <w:t xml:space="preserve">The full model has a lower AIC and BIC, as well as a Bayes Factor of over 100, indicating that it is 'decisively' a much better fit than the reduced model. Thus, we can conclude that H2 is confirmed, and </w:t>
-      </w:r>
-      <w:proofErr w:type="gramStart"/>
-      <w:r>
-        <w:rPr>
-          <w:rFonts w:ascii="Times New Roman" w:hAnsi="Times New Roman"/>
-          <w:kern w:val="0"/>
-        </w:rPr>
-        <w:t>socially-prescribed</w:t>
-      </w:r>
-      <w:proofErr w:type="gramEnd"/>
-      <w:r>
-        <w:rPr>
-          <w:rFonts w:ascii="Times New Roman" w:hAnsi="Times New Roman"/>
-          <w:kern w:val="0"/>
-        </w:rPr>
-        <w:t xml:space="preserve"> perfectionism is a reliable predictor of negative affect over and above sex and conscientiousness. Table 3 below summarizes the comparison between the reduced and full models.</w:t>
-      </w:r>
-    </w:p>
-    <w:p>
-      <w:pPr>
-        <w:widowControl w:val="0"/>
-        <w:autoSpaceDE w:val="0"/>
-        <w:autoSpaceDN w:val="0"/>
-        <w:adjustRightInd w:val="0"/>
-        <w:spacing w:after="0" w:line="240" w:lineRule="auto"/>
-        <w:rPr>
-          <w:rFonts w:ascii="Times New Roman" w:hAnsi="Times New Roman"/>
-          <w:kern w:val="0"/>
-        </w:rPr>
-      </w:pPr>
+        <w:t xml:space="preserve">The full model has a lower AIC and BIC, as well as a Bayes Factor of over 100, indicating that it is 'decisively' a much better fit than the reduced model. </w:t>
+      </w:r>
     </w:p>
     <w:p>
       <w:pPr>
@@ -6440,7 +6458,6 @@
                 <w:rFonts w:ascii="Times New Roman" w:hAnsi="Times New Roman"/>
                 <w:kern w:val="0"/>
               </w:rPr>
-              <w:lastRenderedPageBreak/>
               <w:t>Predictor</w:t>
             </w:r>
           </w:p>
@@ -7235,13 +7252,16 @@
                 <w:kern w:val="0"/>
               </w:rPr>
             </w:pPr>
-            <w:r>
-              <w:rPr>
-                <w:rFonts w:ascii="Times New Roman" w:hAnsi="Times New Roman"/>
-                <w:kern w:val="0"/>
-              </w:rPr>
+            <w:proofErr w:type="spellStart"/>
+            <w:r>
+              <w:rPr>
+                <w:rFonts w:ascii="Times New Roman" w:hAnsi="Times New Roman"/>
+                <w:kern w:val="0"/>
+              </w:rPr>
+              <w:lastRenderedPageBreak/>
               <w:t>CONS_summed</w:t>
             </w:r>
+            <w:proofErr w:type="spellEnd"/>
           </w:p>
         </w:tc>
         <w:tc>
@@ -9115,6 +9135,7 @@
                 <w:kern w:val="0"/>
               </w:rPr>
             </w:pPr>
+            <w:proofErr w:type="spellStart"/>
             <w:r>
               <w:rPr>
                 <w:rFonts w:ascii="Times New Roman" w:hAnsi="Times New Roman"/>
@@ -9122,6 +9143,7 @@
               </w:rPr>
               <w:t>CONS_summed</w:t>
             </w:r>
+            <w:proofErr w:type="spellEnd"/>
           </w:p>
         </w:tc>
         <w:tc>
@@ -9454,6 +9476,7 @@
                 <w:kern w:val="0"/>
               </w:rPr>
             </w:pPr>
+            <w:proofErr w:type="spellStart"/>
             <w:r>
               <w:rPr>
                 <w:rFonts w:ascii="Times New Roman" w:hAnsi="Times New Roman"/>
@@ -9461,6 +9484,7 @@
               </w:rPr>
               <w:t>SPP_summed</w:t>
             </w:r>
+            <w:proofErr w:type="spellEnd"/>
           </w:p>
         </w:tc>
         <w:tc>
@@ -11294,41 +11318,160 @@
           <w:rFonts w:ascii="Times New Roman" w:hAnsi="Times New Roman"/>
           <w:kern w:val="0"/>
         </w:rPr>
-        <w:t xml:space="preserve">In conclusion, </w:t>
+        <w:t xml:space="preserve">While the full model is </w:t>
+      </w:r>
+      <w:proofErr w:type="spellStart"/>
+      <w:r>
+        <w:rPr>
+          <w:rFonts w:ascii="Times New Roman" w:hAnsi="Times New Roman"/>
+          <w:kern w:val="0"/>
+        </w:rPr>
+        <w:t>clealy</w:t>
+      </w:r>
+      <w:proofErr w:type="spellEnd"/>
+      <w:r>
+        <w:rPr>
+          <w:rFonts w:ascii="Times New Roman" w:hAnsi="Times New Roman"/>
+          <w:kern w:val="0"/>
+        </w:rPr>
+        <w:t xml:space="preserve"> superior, one more step is required to Because of the correlations found between each of the variables, an AVP will be built to control for sex and conscientiousness to better visualize the unique variance contributed by SPP.</w:t>
+      </w:r>
+    </w:p>
+    <w:p>
+      <w:pPr>
+        <w:widowControl w:val="0"/>
+        <w:autoSpaceDE w:val="0"/>
+        <w:autoSpaceDN w:val="0"/>
+        <w:adjustRightInd w:val="0"/>
+        <w:spacing w:after="0" w:line="240" w:lineRule="auto"/>
+        <w:rPr>
+          <w:rFonts w:ascii="Times New Roman" w:hAnsi="Times New Roman"/>
+          <w:b/>
+          <w:bCs/>
+          <w:i/>
+          <w:iCs/>
+          <w:kern w:val="0"/>
+        </w:rPr>
+      </w:pPr>
+      <w:r>
+        <w:rPr>
+          <w:rFonts w:ascii="Times New Roman" w:hAnsi="Times New Roman"/>
+          <w:b/>
+          <w:bCs/>
+          <w:kern w:val="0"/>
+        </w:rPr>
+        <w:t>Figure 1</w:t>
+      </w:r>
+    </w:p>
+    <w:p>
+      <w:pPr>
+        <w:widowControl w:val="0"/>
+        <w:autoSpaceDE w:val="0"/>
+        <w:autoSpaceDN w:val="0"/>
+        <w:adjustRightInd w:val="0"/>
+        <w:spacing w:after="0" w:line="240" w:lineRule="auto"/>
+        <w:rPr>
+          <w:rFonts w:ascii="Times New Roman" w:hAnsi="Times New Roman"/>
+          <w:i/>
+          <w:iCs/>
+          <w:kern w:val="0"/>
+        </w:rPr>
+      </w:pPr>
+      <w:r>
+        <w:rPr>
+          <w:rFonts w:ascii="Times New Roman" w:hAnsi="Times New Roman"/>
+          <w:i/>
+          <w:iCs/>
+          <w:kern w:val="0"/>
+        </w:rPr>
+        <w:t>The unique variance contributed by SPP to negative affect while controlling for sex and conscientiousness.</w:t>
+      </w:r>
+    </w:p>
+    <w:p>
+      <w:pPr>
+        <w:widowControl w:val="0"/>
+        <w:autoSpaceDE w:val="0"/>
+        <w:autoSpaceDN w:val="0"/>
+        <w:adjustRightInd w:val="0"/>
+        <w:spacing w:after="0" w:line="480" w:lineRule="auto"/>
+        <w:rPr>
+          <w:rFonts w:ascii="Times New Roman" w:hAnsi="Times New Roman"/>
+          <w:kern w:val="0"/>
+        </w:rPr>
+      </w:pPr>
+      <w:r>
+        <w:rPr>
+          <w:rFonts w:ascii="Times New Roman" w:hAnsi="Times New Roman"/>
+          <w:kern w:val="0"/>
+        </w:rPr>
+        <w:lastRenderedPageBreak/>
+        <w:pict w14:anchorId="118E3777">
+          <v:shapetype id="_x0000_t75" coordsize="21600,21600" o:spt="75" o:preferrelative="t" path="m@4@5l@4@11@9@11@9@5xe" filled="f" stroked="f">
+            <v:stroke joinstyle="miter"/>
+            <v:formulas>
+              <v:f eqn="if lineDrawn pixelLineWidth 0"/>
+              <v:f eqn="sum @0 1 0"/>
+              <v:f eqn="sum 0 0 @1"/>
+              <v:f eqn="prod @2 1 2"/>
+              <v:f eqn="prod @3 21600 pixelWidth"/>
+              <v:f eqn="prod @3 21600 pixelHeight"/>
+              <v:f eqn="sum @0 0 1"/>
+              <v:f eqn="prod @6 1 2"/>
+              <v:f eqn="prod @7 21600 pixelWidth"/>
+              <v:f eqn="sum @8 21600 0"/>
+              <v:f eqn="prod @7 21600 pixelHeight"/>
+              <v:f eqn="sum @10 21600 0"/>
+            </v:formulas>
+            <v:path o:extrusionok="f" gradientshapeok="t" o:connecttype="rect"/>
+            <o:lock v:ext="edit" aspectratio="t"/>
+          </v:shapetype>
+          <v:shape id="_x0000_i1027" type="#_x0000_t75" style="width:467.25pt;height:288.75pt">
+            <v:imagedata r:id="rId7" o:title="avp"/>
+          </v:shape>
+        </w:pict>
+      </w:r>
+    </w:p>
+    <w:p>
+      <w:pPr>
+        <w:pStyle w:val="NormalWeb"/>
+        <w:spacing w:line="480" w:lineRule="auto"/>
+        <w:ind w:firstLine="720"/>
+      </w:pPr>
+      <w:r>
+        <w:t xml:space="preserve">As seen in the AVP, once we control for sex and conscientiousness, there remains a relationship between SPP and negative affect. Thus, </w:t>
       </w:r>
       <w:proofErr w:type="gramStart"/>
       <w:r>
-        <w:rPr>
-          <w:rFonts w:ascii="Times New Roman" w:hAnsi="Times New Roman"/>
-          <w:kern w:val="0"/>
-        </w:rPr>
         <w:t>socially-prescribed</w:t>
       </w:r>
       <w:proofErr w:type="gramEnd"/>
       <w:r>
-        <w:rPr>
-          <w:rFonts w:ascii="Times New Roman" w:hAnsi="Times New Roman"/>
-          <w:kern w:val="0"/>
-        </w:rPr>
-        <w:t xml:space="preserve"> perfectionism </w:t>
-      </w:r>
-      <w:r>
-        <w:rPr>
-          <w:rFonts w:ascii="Times New Roman" w:hAnsi="Times New Roman"/>
-          <w:kern w:val="0"/>
-        </w:rPr>
-        <w:t>predicts negative affect above and beyond what is predicted by sex</w:t>
-      </w:r>
-      <w:r>
-        <w:rPr>
-          <w:rFonts w:ascii="Times New Roman" w:hAnsi="Times New Roman"/>
-          <w:kern w:val="0"/>
-        </w:rPr>
-        <w:t xml:space="preserve"> and conscientiousness. It is therefore an important personality construct to consider when evaluating contributors to low mood.</w:t>
-      </w:r>
+        <w:t xml:space="preserve"> perfectionism is a reliable predictor of negative affect over and above sex and conscientiousness. However, it is worth noting that this is a small relationship, with the difference between a score of 0 and 6 SPP corresponding to an increase of only 1 in negative affect. Given the wording of H2, I would not consider this a "meaningful" difference. Thus, H2 is not confirmed, and </w:t>
+      </w:r>
+      <w:proofErr w:type="gramStart"/>
+      <w:r>
+        <w:t>socially-prescribed</w:t>
+      </w:r>
+      <w:proofErr w:type="gramEnd"/>
+      <w:r>
+        <w:t xml:space="preserve"> perfectionism is not a reliable predictor of negative affect over and above sex and conscientiousness in a meaningful way. </w:t>
+      </w:r>
+    </w:p>
+    <w:p>
+      <w:pPr>
+        <w:widowControl w:val="0"/>
+        <w:autoSpaceDE w:val="0"/>
+        <w:autoSpaceDN w:val="0"/>
+        <w:adjustRightInd w:val="0"/>
+        <w:spacing w:after="0" w:line="480" w:lineRule="auto"/>
+        <w:rPr>
+          <w:rFonts w:ascii="Times New Roman" w:hAnsi="Times New Roman"/>
+          <w:kern w:val="0"/>
+        </w:rPr>
+      </w:pPr>
     </w:p>
     <w:sectPr>
-      <w:headerReference w:type="default" r:id="rId7"/>
+      <w:headerReference w:type="default" r:id="rId8"/>
       <w:pgSz w:w="12240" w:h="15840"/>
       <w:pgMar w:top="1440" w:right="1440" w:bottom="1440" w:left="1440" w:header="720" w:footer="720" w:gutter="0"/>
       <w:cols w:space="720"/>
@@ -11931,6 +12074,21 @@
       <w:shd w:val="clear" w:color="auto" w:fill="E1DFDD"/>
     </w:rPr>
   </w:style>
+  <w:style w:type="paragraph" w:styleId="NormalWeb">
+    <w:name w:val="Normal (Web)"/>
+    <w:basedOn w:val="Normal"/>
+    <w:uiPriority w:val="99"/>
+    <w:semiHidden/>
+    <w:unhideWhenUsed/>
+    <w:rsid w:val="0054141D"/>
+    <w:pPr>
+      <w:spacing w:before="100" w:beforeAutospacing="1" w:after="100" w:afterAutospacing="1" w:line="240" w:lineRule="auto"/>
+    </w:pPr>
+    <w:rPr>
+      <w:rFonts w:ascii="Times New Roman" w:hAnsi="Times New Roman"/>
+      <w:kern w:val="0"/>
+    </w:rPr>
+  </w:style>
 </w:styles>
 </file>
 

</xml_diff>

<commit_message>
Added standard error to APA table.
</commit_message>
<xml_diff>
--- a/Jackson_Steven_PSYR6003_Results.docx
+++ b/Jackson_Steven_PSYR6003_Results.docx
@@ -601,7 +601,7 @@
     </w:p>
     <w:tbl>
       <w:tblPr>
-        <w:tblW w:w="10434" w:type="dxa"/>
+        <w:tblW w:w="11205" w:type="dxa"/>
         <w:tblInd w:w="100" w:type="dxa"/>
         <w:tblLayout w:type="fixed"/>
         <w:tblCellMar>
@@ -615,6 +615,7 @@
         <w:gridCol w:w="1221"/>
         <w:gridCol w:w="1649"/>
         <w:gridCol w:w="771"/>
+        <w:gridCol w:w="771"/>
         <w:gridCol w:w="1221"/>
         <w:gridCol w:w="771"/>
         <w:gridCol w:w="1221"/>
@@ -779,6 +780,42 @@
               <w:bottom w:val="nil"/>
               <w:right w:val="nil"/>
             </w:tcBorders>
+          </w:tcPr>
+          <w:p>
+            <w:pPr>
+              <w:widowControl w:val="0"/>
+              <w:autoSpaceDE w:val="0"/>
+              <w:autoSpaceDN w:val="0"/>
+              <w:adjustRightInd w:val="0"/>
+              <w:spacing w:after="0" w:line="240" w:lineRule="auto"/>
+              <w:jc w:val="center"/>
+              <w:rPr>
+                <w:rFonts w:ascii="Times New Roman" w:hAnsi="Times New Roman"/>
+                <w:i/>
+                <w:iCs/>
+                <w:kern w:val="0"/>
+              </w:rPr>
+            </w:pPr>
+            <w:r>
+              <w:rPr>
+                <w:rFonts w:ascii="Times New Roman" w:hAnsi="Times New Roman"/>
+                <w:i/>
+                <w:iCs/>
+                <w:kern w:val="0"/>
+              </w:rPr>
+              <w:t>Standard Error</w:t>
+            </w:r>
+          </w:p>
+        </w:tc>
+        <w:tc>
+          <w:tcPr>
+            <w:tcW w:w="771" w:type="dxa"/>
+            <w:tcBorders>
+              <w:top w:val="single" w:sz="6" w:space="0" w:color="auto"/>
+              <w:left w:val="nil"/>
+              <w:bottom w:val="nil"/>
+              <w:right w:val="nil"/>
+            </w:tcBorders>
             <w:vAlign w:val="center"/>
           </w:tcPr>
           <w:p>
@@ -1199,6 +1236,33 @@
               <w:bottom w:val="nil"/>
               <w:right w:val="nil"/>
             </w:tcBorders>
+          </w:tcPr>
+          <w:p>
+            <w:pPr>
+              <w:widowControl w:val="0"/>
+              <w:tabs>
+                <w:tab w:val="decimal" w:leader="dot" w:pos="130"/>
+              </w:tabs>
+              <w:autoSpaceDE w:val="0"/>
+              <w:autoSpaceDN w:val="0"/>
+              <w:adjustRightInd w:val="0"/>
+              <w:spacing w:after="0" w:line="240" w:lineRule="auto"/>
+              <w:rPr>
+                <w:rFonts w:ascii="Times New Roman" w:hAnsi="Times New Roman"/>
+                <w:kern w:val="0"/>
+              </w:rPr>
+            </w:pPr>
+          </w:p>
+        </w:tc>
+        <w:tc>
+          <w:tcPr>
+            <w:tcW w:w="771" w:type="dxa"/>
+            <w:tcBorders>
+              <w:top w:val="single" w:sz="6" w:space="0" w:color="auto"/>
+              <w:left w:val="nil"/>
+              <w:bottom w:val="nil"/>
+              <w:right w:val="nil"/>
+            </w:tcBorders>
             <w:vAlign w:val="center"/>
           </w:tcPr>
           <w:p>
@@ -1475,6 +1539,40 @@
               <w:bottom w:val="nil"/>
               <w:right w:val="nil"/>
             </w:tcBorders>
+          </w:tcPr>
+          <w:p>
+            <w:pPr>
+              <w:widowControl w:val="0"/>
+              <w:tabs>
+                <w:tab w:val="decimal" w:leader="dot" w:pos="130"/>
+              </w:tabs>
+              <w:autoSpaceDE w:val="0"/>
+              <w:autoSpaceDN w:val="0"/>
+              <w:adjustRightInd w:val="0"/>
+              <w:spacing w:after="0" w:line="240" w:lineRule="auto"/>
+              <w:rPr>
+                <w:rFonts w:ascii="Times New Roman" w:hAnsi="Times New Roman"/>
+                <w:kern w:val="0"/>
+              </w:rPr>
+            </w:pPr>
+            <w:r>
+              <w:rPr>
+                <w:rFonts w:ascii="Times New Roman" w:hAnsi="Times New Roman"/>
+                <w:kern w:val="0"/>
+              </w:rPr>
+              <w:t>0.417</w:t>
+            </w:r>
+          </w:p>
+        </w:tc>
+        <w:tc>
+          <w:tcPr>
+            <w:tcW w:w="771" w:type="dxa"/>
+            <w:tcBorders>
+              <w:top w:val="nil"/>
+              <w:left w:val="nil"/>
+              <w:bottom w:val="nil"/>
+              <w:right w:val="nil"/>
+            </w:tcBorders>
             <w:vAlign w:val="center"/>
           </w:tcPr>
           <w:p>
@@ -1788,6 +1886,40 @@
               <w:bottom w:val="nil"/>
               <w:right w:val="nil"/>
             </w:tcBorders>
+          </w:tcPr>
+          <w:p>
+            <w:pPr>
+              <w:widowControl w:val="0"/>
+              <w:tabs>
+                <w:tab w:val="decimal" w:leader="dot" w:pos="130"/>
+              </w:tabs>
+              <w:autoSpaceDE w:val="0"/>
+              <w:autoSpaceDN w:val="0"/>
+              <w:adjustRightInd w:val="0"/>
+              <w:spacing w:after="0" w:line="240" w:lineRule="auto"/>
+              <w:rPr>
+                <w:rFonts w:ascii="Times New Roman" w:hAnsi="Times New Roman"/>
+                <w:kern w:val="0"/>
+              </w:rPr>
+            </w:pPr>
+            <w:r>
+              <w:rPr>
+                <w:rFonts w:ascii="Times New Roman" w:hAnsi="Times New Roman"/>
+                <w:kern w:val="0"/>
+              </w:rPr>
+              <w:t>0.0581</w:t>
+            </w:r>
+          </w:p>
+        </w:tc>
+        <w:tc>
+          <w:tcPr>
+            <w:tcW w:w="771" w:type="dxa"/>
+            <w:tcBorders>
+              <w:top w:val="nil"/>
+              <w:left w:val="nil"/>
+              <w:bottom w:val="nil"/>
+              <w:right w:val="nil"/>
+            </w:tcBorders>
             <w:vAlign w:val="center"/>
           </w:tcPr>
           <w:p>
@@ -2101,6 +2233,40 @@
               <w:bottom w:val="nil"/>
               <w:right w:val="nil"/>
             </w:tcBorders>
+          </w:tcPr>
+          <w:p>
+            <w:pPr>
+              <w:widowControl w:val="0"/>
+              <w:tabs>
+                <w:tab w:val="decimal" w:leader="dot" w:pos="130"/>
+              </w:tabs>
+              <w:autoSpaceDE w:val="0"/>
+              <w:autoSpaceDN w:val="0"/>
+              <w:adjustRightInd w:val="0"/>
+              <w:spacing w:after="0" w:line="240" w:lineRule="auto"/>
+              <w:rPr>
+                <w:rFonts w:ascii="Times New Roman" w:hAnsi="Times New Roman"/>
+                <w:kern w:val="0"/>
+              </w:rPr>
+            </w:pPr>
+            <w:r>
+              <w:rPr>
+                <w:rFonts w:ascii="Times New Roman" w:hAnsi="Times New Roman"/>
+                <w:kern w:val="0"/>
+              </w:rPr>
+              <w:t>0.0526</w:t>
+            </w:r>
+          </w:p>
+        </w:tc>
+        <w:tc>
+          <w:tcPr>
+            <w:tcW w:w="771" w:type="dxa"/>
+            <w:tcBorders>
+              <w:top w:val="nil"/>
+              <w:left w:val="nil"/>
+              <w:bottom w:val="nil"/>
+              <w:right w:val="nil"/>
+            </w:tcBorders>
             <w:vAlign w:val="center"/>
           </w:tcPr>
           <w:p>
@@ -2391,6 +2557,33 @@
               <w:bottom w:val="nil"/>
               <w:right w:val="nil"/>
             </w:tcBorders>
+          </w:tcPr>
+          <w:p>
+            <w:pPr>
+              <w:widowControl w:val="0"/>
+              <w:tabs>
+                <w:tab w:val="decimal" w:leader="dot" w:pos="130"/>
+              </w:tabs>
+              <w:autoSpaceDE w:val="0"/>
+              <w:autoSpaceDN w:val="0"/>
+              <w:adjustRightInd w:val="0"/>
+              <w:spacing w:after="0" w:line="240" w:lineRule="auto"/>
+              <w:rPr>
+                <w:rFonts w:ascii="Times New Roman" w:hAnsi="Times New Roman"/>
+                <w:kern w:val="0"/>
+              </w:rPr>
+            </w:pPr>
+          </w:p>
+        </w:tc>
+        <w:tc>
+          <w:tcPr>
+            <w:tcW w:w="771" w:type="dxa"/>
+            <w:tcBorders>
+              <w:top w:val="nil"/>
+              <w:left w:val="nil"/>
+              <w:bottom w:val="nil"/>
+              <w:right w:val="nil"/>
+            </w:tcBorders>
             <w:vAlign w:val="center"/>
           </w:tcPr>
           <w:p>
@@ -2672,6 +2865,33 @@
               <w:bottom w:val="nil"/>
               <w:right w:val="nil"/>
             </w:tcBorders>
+          </w:tcPr>
+          <w:p>
+            <w:pPr>
+              <w:widowControl w:val="0"/>
+              <w:tabs>
+                <w:tab w:val="decimal" w:leader="dot" w:pos="130"/>
+              </w:tabs>
+              <w:autoSpaceDE w:val="0"/>
+              <w:autoSpaceDN w:val="0"/>
+              <w:adjustRightInd w:val="0"/>
+              <w:spacing w:after="0" w:line="240" w:lineRule="auto"/>
+              <w:rPr>
+                <w:rFonts w:ascii="Times New Roman" w:hAnsi="Times New Roman"/>
+                <w:kern w:val="0"/>
+              </w:rPr>
+            </w:pPr>
+          </w:p>
+        </w:tc>
+        <w:tc>
+          <w:tcPr>
+            <w:tcW w:w="771" w:type="dxa"/>
+            <w:tcBorders>
+              <w:top w:val="nil"/>
+              <w:left w:val="nil"/>
+              <w:bottom w:val="nil"/>
+              <w:right w:val="nil"/>
+            </w:tcBorders>
             <w:vAlign w:val="center"/>
           </w:tcPr>
           <w:p>
@@ -2929,6 +3149,33 @@
               <w:widowControl w:val="0"/>
               <w:tabs>
                 <w:tab w:val="decimal" w:leader="dot" w:pos="277"/>
+              </w:tabs>
+              <w:autoSpaceDE w:val="0"/>
+              <w:autoSpaceDN w:val="0"/>
+              <w:adjustRightInd w:val="0"/>
+              <w:spacing w:after="0" w:line="240" w:lineRule="auto"/>
+              <w:rPr>
+                <w:rFonts w:ascii="Times New Roman" w:hAnsi="Times New Roman"/>
+                <w:kern w:val="0"/>
+              </w:rPr>
+            </w:pPr>
+          </w:p>
+        </w:tc>
+        <w:tc>
+          <w:tcPr>
+            <w:tcW w:w="771" w:type="dxa"/>
+            <w:tcBorders>
+              <w:top w:val="nil"/>
+              <w:left w:val="nil"/>
+              <w:bottom w:val="single" w:sz="6" w:space="0" w:color="auto"/>
+              <w:right w:val="nil"/>
+            </w:tcBorders>
+          </w:tcPr>
+          <w:p>
+            <w:pPr>
+              <w:widowControl w:val="0"/>
+              <w:tabs>
+                <w:tab w:val="decimal" w:leader="dot" w:pos="130"/>
               </w:tabs>
               <w:autoSpaceDE w:val="0"/>
               <w:autoSpaceDN w:val="0"/>
@@ -11425,7 +11672,7 @@
             <v:path o:extrusionok="f" gradientshapeok="t" o:connecttype="rect"/>
             <o:lock v:ext="edit" aspectratio="t"/>
           </v:shapetype>
-          <v:shape id="_x0000_i1027" type="#_x0000_t75" style="width:467.25pt;height:288.75pt">
+          <v:shape id="_x0000_i1025" type="#_x0000_t75" style="width:467.25pt;height:288.75pt">
             <v:imagedata r:id="rId7" o:title="avp"/>
           </v:shape>
         </w:pict>

</xml_diff>